<commit_message>
Kapitelübersicht in "Umsetzung" ergänzt, Hinweise für Max bzgl der Tests in Systemvoraussetzungen erwähnt.
</commit_message>
<xml_diff>
--- a/Projektplanung/Endabgabedokumente/Endbericht_August - work in progress.docx
+++ b/Projektplanung/Endabgabedokumente/Endbericht_August - work in progress.docx
@@ -1,6 +1,6 @@
 
 <file path=word/document.xml><?xml version="1.0" encoding="utf-8"?>
-<w:document xmlns:wpc="http://schemas.microsoft.com/office/word/2010/wordprocessingCanvas" xmlns:cx="http://schemas.microsoft.com/office/drawing/2014/chartex" xmlns:cx1="http://schemas.microsoft.com/office/drawing/2015/9/8/chartex" xmlns:cx2="http://schemas.microsoft.com/office/drawing/2015/10/21/chartex" xmlns:cx3="http://schemas.microsoft.com/office/drawing/2016/5/9/chartex" xmlns:cx4="http://schemas.microsoft.com/office/drawing/2016/5/10/chartex" xmlns:cx5="http://schemas.microsoft.com/office/drawing/2016/5/11/chartex" xmlns:cx6="http://schemas.microsoft.com/office/drawing/2016/5/12/chartex" xmlns:cx7="http://schemas.microsoft.com/office/drawing/2016/5/13/chartex" xmlns:cx8="http://schemas.microsoft.com/office/drawing/2016/5/14/chartex" xmlns:mc="http://schemas.openxmlformats.org/markup-compatibility/2006" xmlns:aink="http://schemas.microsoft.com/office/drawing/2016/ink" xmlns:am3d="http://schemas.microsoft.com/office/drawing/2017/model3d" xmlns:o="urn:schemas-microsoft-com:office:office" xmlns:r="http://schemas.openxmlformats.org/officeDocument/2006/relationships" xmlns:m="http://schemas.openxmlformats.org/officeDocument/2006/math" xmlns:v="urn:schemas-microsoft-com:vml" xmlns:wp14="http://schemas.microsoft.com/office/word/2010/wordprocessingDrawing" xmlns:wp="http://schemas.openxmlformats.org/drawingml/2006/wordprocessingDrawing" xmlns:w10="urn:schemas-microsoft-com:office:word" xmlns:w="http://schemas.openxmlformats.org/wordprocessingml/2006/main" xmlns:w14="http://schemas.microsoft.com/office/word/2010/wordml" xmlns:w15="http://schemas.microsoft.com/office/word/2012/wordml" xmlns:w16cid="http://schemas.microsoft.com/office/word/2016/wordml/cid" xmlns:w16se="http://schemas.microsoft.com/office/word/2015/wordml/symex" xmlns:wpg="http://schemas.microsoft.com/office/word/2010/wordprocessingGroup" xmlns:wpi="http://schemas.microsoft.com/office/word/2010/wordprocessingInk" xmlns:wne="http://schemas.microsoft.com/office/word/2006/wordml" xmlns:wps="http://schemas.microsoft.com/office/word/2010/wordprocessingShape" mc:Ignorable="w14 w15 w16se w16cid wp14">
+<w:document xmlns:wpc="http://schemas.microsoft.com/office/word/2010/wordprocessingCanvas" xmlns:cx="http://schemas.microsoft.com/office/drawing/2014/chartex" xmlns:mc="http://schemas.openxmlformats.org/markup-compatibility/2006" xmlns:o="urn:schemas-microsoft-com:office:office" xmlns:r="http://schemas.openxmlformats.org/officeDocument/2006/relationships" xmlns:m="http://schemas.openxmlformats.org/officeDocument/2006/math" xmlns:v="urn:schemas-microsoft-com:vml" xmlns:wp14="http://schemas.microsoft.com/office/word/2010/wordprocessingDrawing" xmlns:wp="http://schemas.openxmlformats.org/drawingml/2006/wordprocessingDrawing" xmlns:w10="urn:schemas-microsoft-com:office:word" xmlns:w="http://schemas.openxmlformats.org/wordprocessingml/2006/main" xmlns:w14="http://schemas.microsoft.com/office/word/2010/wordml" xmlns:w15="http://schemas.microsoft.com/office/word/2012/wordml" xmlns:w16se="http://schemas.microsoft.com/office/word/2015/wordml/symex" xmlns:wpg="http://schemas.microsoft.com/office/word/2010/wordprocessingGroup" xmlns:wpi="http://schemas.microsoft.com/office/word/2010/wordprocessingInk" xmlns:wne="http://schemas.microsoft.com/office/word/2006/wordml" xmlns:wps="http://schemas.microsoft.com/office/word/2010/wordprocessingShape" mc:Ignorable="w14 w15 w16se wp14">
   <w:body>
     <w:p>
       <w:pPr>
@@ -3988,12 +3988,7 @@
         <w:tab/>
       </w:r>
       <w:r>
-        <w:t>Object identification system, ent</w:t>
-      </w:r>
-      <w:bookmarkStart w:id="8" w:name="_GoBack"/>
-      <w:bookmarkEnd w:id="8"/>
-      <w:r>
-        <w:t>sprechend der EN 62056-01</w:t>
+        <w:t>Object identification system, entsprechend der EN 62056-01</w:t>
       </w:r>
     </w:p>
     <w:p>
@@ -4271,7 +4266,7 @@
           <w:numId w:val="0"/>
         </w:numPr>
       </w:pPr>
-      <w:bookmarkStart w:id="9" w:name="_Toc476662177"/>
+      <w:bookmarkStart w:id="8" w:name="_Toc476662177"/>
       <w:bookmarkEnd w:id="4"/>
       <w:bookmarkEnd w:id="5"/>
       <w:bookmarkEnd w:id="6"/>
@@ -4279,7 +4274,7 @@
         <w:lastRenderedPageBreak/>
         <w:t>Abbildungsverzeichnis</w:t>
       </w:r>
-      <w:bookmarkEnd w:id="9"/>
+      <w:bookmarkEnd w:id="8"/>
     </w:p>
     <w:p>
       <w:pPr>
@@ -4729,12 +4724,12 @@
           <w:numId w:val="0"/>
         </w:numPr>
       </w:pPr>
-      <w:bookmarkStart w:id="10" w:name="_Toc476662178"/>
+      <w:bookmarkStart w:id="9" w:name="_Toc476662178"/>
       <w:r>
         <w:lastRenderedPageBreak/>
         <w:t>Tabellenverzeichnis</w:t>
       </w:r>
-      <w:bookmarkEnd w:id="10"/>
+      <w:bookmarkEnd w:id="9"/>
     </w:p>
     <w:p>
       <w:pPr>
@@ -5246,7 +5241,7 @@
           <w:numId w:val="0"/>
         </w:numPr>
       </w:pPr>
-      <w:bookmarkStart w:id="11" w:name="_Toc476662179"/>
+      <w:bookmarkStart w:id="10" w:name="_Toc476662179"/>
       <w:r>
         <w:lastRenderedPageBreak/>
         <w:t>Listingv</w:t>
@@ -5254,7 +5249,7 @@
       <w:r>
         <w:t>erzeichnis</w:t>
       </w:r>
-      <w:bookmarkEnd w:id="11"/>
+      <w:bookmarkEnd w:id="10"/>
     </w:p>
     <w:p>
       <w:pPr>
@@ -5580,12 +5575,12 @@
           <w:numId w:val="1"/>
         </w:numPr>
       </w:pPr>
-      <w:bookmarkStart w:id="12" w:name="_Toc476662180"/>
+      <w:bookmarkStart w:id="11" w:name="_Toc476662180"/>
       <w:r>
         <w:lastRenderedPageBreak/>
         <w:t>Einleitung</w:t>
       </w:r>
-      <w:bookmarkEnd w:id="12"/>
+      <w:bookmarkEnd w:id="11"/>
     </w:p>
     <w:p>
       <w:pPr>
@@ -5593,10 +5588,10 @@
           <w:lang w:val="de-DE"/>
         </w:rPr>
       </w:pPr>
-      <w:bookmarkStart w:id="13" w:name="_Toc372464449"/>
-      <w:bookmarkStart w:id="14" w:name="_Toc372465723"/>
-      <w:bookmarkStart w:id="15" w:name="_Toc372471267"/>
-      <w:bookmarkStart w:id="16" w:name="_Toc406189030"/>
+      <w:bookmarkStart w:id="12" w:name="_Toc372464449"/>
+      <w:bookmarkStart w:id="13" w:name="_Toc372465723"/>
+      <w:bookmarkStart w:id="14" w:name="_Toc372471267"/>
+      <w:bookmarkStart w:id="15" w:name="_Toc406189030"/>
       <w:r>
         <w:rPr>
           <w:lang w:val="de-DE"/>
@@ -5766,7 +5761,7 @@
           <w:lang w:val="de-AT"/>
         </w:rPr>
       </w:pPr>
-      <w:bookmarkStart w:id="17" w:name="_Toc476662181"/>
+      <w:bookmarkStart w:id="16" w:name="_Toc476662181"/>
       <w:r>
         <w:rPr>
           <w:sz w:val="28"/>
@@ -5783,7 +5778,7 @@
         </w:rPr>
         <w:t>Motivation</w:t>
       </w:r>
-      <w:bookmarkEnd w:id="17"/>
+      <w:bookmarkEnd w:id="16"/>
     </w:p>
     <w:p>
       <w:pPr>
@@ -6577,7 +6572,7 @@
         </w:rPr>
         <w:t xml:space="preserve"> </w:t>
       </w:r>
-      <w:bookmarkStart w:id="18" w:name="_Toc476662182"/>
+      <w:bookmarkStart w:id="17" w:name="_Toc476662182"/>
       <w:r>
         <w:rPr>
           <w:sz w:val="28"/>
@@ -6586,7 +6581,7 @@
         </w:rPr>
         <w:t>Umgebung</w:t>
       </w:r>
-      <w:bookmarkEnd w:id="18"/>
+      <w:bookmarkEnd w:id="17"/>
     </w:p>
     <w:p>
       <w:pPr>
@@ -6880,7 +6875,7 @@
           <w:numId w:val="1"/>
         </w:numPr>
       </w:pPr>
-      <w:bookmarkStart w:id="19" w:name="_Toc476662183"/>
+      <w:bookmarkStart w:id="18" w:name="_Toc476662183"/>
       <w:r>
         <w:lastRenderedPageBreak/>
         <w:t>Anforderung</w:t>
@@ -6888,7 +6883,7 @@
       <w:r>
         <w:t>sanalyse</w:t>
       </w:r>
-      <w:bookmarkEnd w:id="19"/>
+      <w:bookmarkEnd w:id="18"/>
       <w:r>
         <w:t xml:space="preserve"> </w:t>
       </w:r>
@@ -6926,7 +6921,7 @@
           <w:lang w:val="de-AT"/>
         </w:rPr>
       </w:pPr>
-      <w:bookmarkStart w:id="20" w:name="_Toc476662184"/>
+      <w:bookmarkStart w:id="19" w:name="_Toc476662184"/>
       <w:r>
         <w:rPr>
           <w:sz w:val="28"/>
@@ -6935,7 +6930,7 @@
         </w:rPr>
         <w:t>Datenmodell</w:t>
       </w:r>
-      <w:bookmarkEnd w:id="20"/>
+      <w:bookmarkEnd w:id="19"/>
     </w:p>
     <w:p>
       <w:pPr>
@@ -6975,8 +6970,8 @@
           <w:lang w:eastAsia="de-AT"/>
         </w:rPr>
       </w:pPr>
-      <w:bookmarkStart w:id="21" w:name="_Ref476487623"/>
-      <w:bookmarkStart w:id="22" w:name="_Toc476662185"/>
+      <w:bookmarkStart w:id="20" w:name="_Ref476487623"/>
+      <w:bookmarkStart w:id="21" w:name="_Toc476662185"/>
       <w:r>
         <w:rPr>
           <w:sz w:val="28"/>
@@ -7001,8 +6996,8 @@
         </w:rPr>
         <w:t xml:space="preserve"> JRZ-DB</w:t>
       </w:r>
+      <w:bookmarkEnd w:id="20"/>
       <w:bookmarkEnd w:id="21"/>
-      <w:bookmarkEnd w:id="22"/>
     </w:p>
     <w:p>
       <w:pPr>
@@ -7396,10 +7391,10 @@
             <v:path o:extrusionok="f" gradientshapeok="t" o:connecttype="rect"/>
             <o:lock v:ext="edit" aspectratio="t"/>
           </v:shapetype>
-          <v:shape id="_x0000_i1025" type="#_x0000_t75" style="width:479.45pt;height:276.3pt" o:ole="">
+          <v:shape id="_x0000_i1025" type="#_x0000_t75" style="width:479.25pt;height:276.5pt" o:ole="">
             <v:imagedata r:id="rId15" o:title="" cropbottom="14857f" cropright="3353f"/>
           </v:shape>
-          <o:OLEObject Type="Embed" ProgID="AcroExch.Document.DC" ShapeID="_x0000_i1025" DrawAspect="Content" ObjectID="_1562615493" r:id="rId16"/>
+          <o:OLEObject Type="Embed" ProgID="AcroExch.Document.DC" ShapeID="_x0000_i1025" DrawAspect="Content" ObjectID="_1563108382" r:id="rId16"/>
         </w:object>
       </w:r>
     </w:p>
@@ -7410,9 +7405,9 @@
           <w:lang w:val="de-AT" w:eastAsia="de-AT"/>
         </w:rPr>
       </w:pPr>
-      <w:bookmarkStart w:id="23" w:name="_Ref476168190"/>
-      <w:bookmarkStart w:id="24" w:name="_Ref476168056"/>
-      <w:bookmarkStart w:id="25" w:name="_Toc476660831"/>
+      <w:bookmarkStart w:id="22" w:name="_Ref476168190"/>
+      <w:bookmarkStart w:id="23" w:name="_Ref476168056"/>
+      <w:bookmarkStart w:id="24" w:name="_Toc476660831"/>
       <w:r>
         <w:rPr>
           <w:lang w:val="de-AT" w:eastAsia="de-AT"/>
@@ -7450,21 +7445,21 @@
         </w:rPr>
         <w:fldChar w:fldCharType="end"/>
       </w:r>
+      <w:bookmarkEnd w:id="22"/>
+      <w:r>
+        <w:rPr>
+          <w:lang w:val="de-AT" w:eastAsia="de-AT"/>
+        </w:rPr>
+        <w:t xml:space="preserve">: </w:t>
+      </w:r>
+      <w:r>
+        <w:rPr>
+          <w:lang w:val="de-AT" w:eastAsia="de-AT"/>
+        </w:rPr>
+        <w:t>Datenmodell JRZ-DB</w:t>
+      </w:r>
       <w:bookmarkEnd w:id="23"/>
-      <w:r>
-        <w:rPr>
-          <w:lang w:val="de-AT" w:eastAsia="de-AT"/>
-        </w:rPr>
-        <w:t xml:space="preserve">: </w:t>
-      </w:r>
-      <w:r>
-        <w:rPr>
-          <w:lang w:val="de-AT" w:eastAsia="de-AT"/>
-        </w:rPr>
-        <w:t>Datenmodell JRZ-DB</w:t>
-      </w:r>
       <w:bookmarkEnd w:id="24"/>
-      <w:bookmarkEnd w:id="25"/>
     </w:p>
     <w:p>
       <w:pPr>
@@ -7479,7 +7474,7 @@
           <w:lang w:val="de-DE" w:eastAsia="de-AT"/>
         </w:rPr>
       </w:pPr>
-      <w:bookmarkStart w:id="26" w:name="_Toc476662186"/>
+      <w:bookmarkStart w:id="25" w:name="_Toc476662186"/>
       <w:r>
         <w:rPr>
           <w:sz w:val="28"/>
@@ -7496,7 +7491,7 @@
         </w:rPr>
         <w:t xml:space="preserve"> von Energieversorgern und Netzdienstleistern</w:t>
       </w:r>
-      <w:bookmarkEnd w:id="26"/>
+      <w:bookmarkEnd w:id="25"/>
     </w:p>
     <w:p>
       <w:pPr>
@@ -8592,11 +8587,11 @@
           <w:lang w:val="de-AT" w:eastAsia="de-AT"/>
         </w:rPr>
       </w:pPr>
-      <w:bookmarkStart w:id="27" w:name="_Ref476164940"/>
-      <w:bookmarkStart w:id="28" w:name="_Ref476164837"/>
-      <w:bookmarkStart w:id="29" w:name="_Ref476164852"/>
-      <w:bookmarkStart w:id="30" w:name="_Ref476164882"/>
-      <w:bookmarkStart w:id="31" w:name="_Toc476661435"/>
+      <w:bookmarkStart w:id="26" w:name="_Ref476164940"/>
+      <w:bookmarkStart w:id="27" w:name="_Ref476164837"/>
+      <w:bookmarkStart w:id="28" w:name="_Ref476164852"/>
+      <w:bookmarkStart w:id="29" w:name="_Ref476164882"/>
+      <w:bookmarkStart w:id="30" w:name="_Toc476661435"/>
       <w:r>
         <w:rPr>
           <w:rFonts w:ascii="CG Times (W1)" w:hAnsi="CG Times (W1)"/>
@@ -8640,7 +8635,7 @@
         </w:rPr>
         <w:fldChar w:fldCharType="end"/>
       </w:r>
-      <w:bookmarkEnd w:id="27"/>
+      <w:bookmarkEnd w:id="26"/>
       <w:r>
         <w:rPr>
           <w:rFonts w:ascii="CG Times (W1)" w:hAnsi="CG Times (W1)"/>
@@ -8648,7 +8643,7 @@
         </w:rPr>
         <w:t xml:space="preserve">: </w:t>
       </w:r>
-      <w:bookmarkStart w:id="32" w:name="_Ref476164860"/>
+      <w:bookmarkStart w:id="31" w:name="_Ref476164860"/>
       <w:r>
         <w:rPr>
           <w:rFonts w:ascii="CG Times (W1)" w:hAnsi="CG Times (W1)"/>
@@ -8656,11 +8651,11 @@
         </w:rPr>
         <w:t>Rücklauf der Anfragen bei Energieversorgern</w:t>
       </w:r>
+      <w:bookmarkEnd w:id="27"/>
       <w:bookmarkEnd w:id="28"/>
       <w:bookmarkEnd w:id="29"/>
       <w:bookmarkEnd w:id="30"/>
       <w:bookmarkEnd w:id="31"/>
-      <w:bookmarkEnd w:id="32"/>
     </w:p>
     <w:p>
       <w:pPr>
@@ -8675,7 +8670,7 @@
           <w:lang w:val="de-DE" w:eastAsia="de-AT"/>
         </w:rPr>
       </w:pPr>
-      <w:bookmarkStart w:id="33" w:name="_Toc476662187"/>
+      <w:bookmarkStart w:id="32" w:name="_Toc476662187"/>
       <w:r>
         <w:rPr>
           <w:sz w:val="28"/>
@@ -8684,7 +8679,7 @@
         </w:rPr>
         <w:t>Anforderungsprofil „Lastenheft Österreichs Energie“</w:t>
       </w:r>
-      <w:bookmarkEnd w:id="33"/>
+      <w:bookmarkEnd w:id="32"/>
     </w:p>
     <w:p>
       <w:pPr>
@@ -9070,7 +9065,7 @@
           <w:lang w:val="de-DE" w:eastAsia="de-AT"/>
         </w:rPr>
       </w:pPr>
-      <w:bookmarkStart w:id="34" w:name="_Toc476662188"/>
+      <w:bookmarkStart w:id="33" w:name="_Toc476662188"/>
       <w:r>
         <w:rPr>
           <w:sz w:val="28"/>
@@ -9099,7 +9094,7 @@
         </w:rPr>
         <w:t>Rahmenbedingungen</w:t>
       </w:r>
-      <w:bookmarkEnd w:id="34"/>
+      <w:bookmarkEnd w:id="33"/>
     </w:p>
     <w:p>
       <w:pPr>
@@ -9845,7 +9840,7 @@
           <w:lang w:val="de-AT"/>
         </w:rPr>
       </w:pPr>
-      <w:bookmarkStart w:id="35" w:name="_Toc476662189"/>
+      <w:bookmarkStart w:id="34" w:name="_Toc476662189"/>
       <w:r>
         <w:rPr>
           <w:sz w:val="28"/>
@@ -9867,7 +9862,7 @@
         </w:rPr>
         <w:t xml:space="preserve"> Datenmodells</w:t>
       </w:r>
-      <w:bookmarkEnd w:id="35"/>
+      <w:bookmarkEnd w:id="34"/>
     </w:p>
     <w:p>
       <w:pPr>
@@ -10085,8 +10080,8 @@
           <w:lang w:val="de-AT" w:eastAsia="de-AT"/>
         </w:rPr>
       </w:pPr>
-      <w:bookmarkStart w:id="36" w:name="_Ref476343930"/>
-      <w:bookmarkStart w:id="37" w:name="_Toc476660832"/>
+      <w:bookmarkStart w:id="35" w:name="_Ref476343930"/>
+      <w:bookmarkStart w:id="36" w:name="_Toc476660832"/>
       <w:r>
         <w:rPr>
           <w:rFonts w:ascii="CG Times (W1)" w:hAnsi="CG Times (W1)"/>
@@ -10098,7 +10093,7 @@
             <v:imagedata r:id="rId17" o:title=""/>
             <w10:wrap type="topAndBottom" anchorx="margin"/>
           </v:shape>
-          <o:OLEObject Type="Embed" ProgID="AcroExch.Document.DC" ShapeID="_x0000_s1029" DrawAspect="Content" ObjectID="_1562615495" r:id="rId18"/>
+          <o:OLEObject Type="Embed" ProgID="AcroExch.Document.DC" ShapeID="_x0000_s1029" DrawAspect="Content" ObjectID="_1563108384" r:id="rId18"/>
         </w:object>
       </w:r>
       <w:r>
@@ -10138,20 +10133,20 @@
         </w:rPr>
         <w:fldChar w:fldCharType="end"/>
       </w:r>
+      <w:bookmarkEnd w:id="35"/>
+      <w:r>
+        <w:rPr>
+          <w:lang w:val="de-AT" w:eastAsia="de-AT"/>
+        </w:rPr>
+        <w:t xml:space="preserve">: </w:t>
+      </w:r>
+      <w:r>
+        <w:rPr>
+          <w:lang w:val="de-AT" w:eastAsia="de-AT"/>
+        </w:rPr>
+        <w:t>erweiterte Tabelle meter_data</w:t>
+      </w:r>
       <w:bookmarkEnd w:id="36"/>
-      <w:r>
-        <w:rPr>
-          <w:lang w:val="de-AT" w:eastAsia="de-AT"/>
-        </w:rPr>
-        <w:t xml:space="preserve">: </w:t>
-      </w:r>
-      <w:r>
-        <w:rPr>
-          <w:lang w:val="de-AT" w:eastAsia="de-AT"/>
-        </w:rPr>
-        <w:t>erweiterte Tabelle meter_data</w:t>
-      </w:r>
-      <w:bookmarkEnd w:id="37"/>
     </w:p>
     <w:p>
       <w:pPr>
@@ -10167,7 +10162,7 @@
           <w:lang w:val="de-AT"/>
         </w:rPr>
       </w:pPr>
-      <w:bookmarkStart w:id="38" w:name="_Toc476662190"/>
+      <w:bookmarkStart w:id="37" w:name="_Toc476662190"/>
       <w:r>
         <w:rPr>
           <w:sz w:val="28"/>
@@ -10176,7 +10171,7 @@
         </w:rPr>
         <w:t>Rollenbasierter Zugriff</w:t>
       </w:r>
-      <w:bookmarkEnd w:id="38"/>
+      <w:bookmarkEnd w:id="37"/>
     </w:p>
     <w:p>
       <w:pPr>
@@ -10335,8 +10330,8 @@
           <w:lang w:val="de-AT"/>
         </w:rPr>
       </w:pPr>
-      <w:bookmarkStart w:id="39" w:name="_Ref476173121"/>
-      <w:bookmarkStart w:id="40" w:name="_Toc476662191"/>
+      <w:bookmarkStart w:id="38" w:name="_Ref476173121"/>
+      <w:bookmarkStart w:id="39" w:name="_Toc476662191"/>
       <w:r>
         <w:rPr>
           <w:sz w:val="28"/>
@@ -10344,8 +10339,8 @@
         </w:rPr>
         <w:t>Rollenidentifikation</w:t>
       </w:r>
+      <w:bookmarkEnd w:id="38"/>
       <w:bookmarkEnd w:id="39"/>
-      <w:bookmarkEnd w:id="40"/>
     </w:p>
     <w:p>
       <w:pPr>
@@ -10401,16 +10396,16 @@
           <w:lang w:val="de-DE" w:eastAsia="de-AT"/>
         </w:rPr>
       </w:pPr>
-      <w:bookmarkStart w:id="41" w:name="_Ref476264100"/>
-      <w:bookmarkStart w:id="42" w:name="_Toc476662192"/>
+      <w:bookmarkStart w:id="40" w:name="_Ref476264100"/>
+      <w:bookmarkStart w:id="41" w:name="_Toc476662192"/>
       <w:r>
         <w:rPr>
           <w:lang w:val="de-DE" w:eastAsia="de-AT"/>
         </w:rPr>
         <w:t>Messdaten aus dem Echtbetrieb</w:t>
       </w:r>
+      <w:bookmarkEnd w:id="40"/>
       <w:bookmarkEnd w:id="41"/>
-      <w:bookmarkEnd w:id="42"/>
     </w:p>
     <w:p>
       <w:pPr>
@@ -10845,8 +10840,8 @@
           <w:lang w:val="de-DE" w:eastAsia="de-AT"/>
         </w:rPr>
       </w:pPr>
-      <w:bookmarkStart w:id="43" w:name="_Ref476264124"/>
-      <w:bookmarkStart w:id="44" w:name="_Toc476662193"/>
+      <w:bookmarkStart w:id="42" w:name="_Ref476264124"/>
+      <w:bookmarkStart w:id="43" w:name="_Toc476662193"/>
       <w:r>
         <w:rPr>
           <w:lang w:val="de-DE" w:eastAsia="de-AT"/>
@@ -10865,8 +10860,8 @@
         </w:rPr>
         <w:t>ereich</w:t>
       </w:r>
+      <w:bookmarkEnd w:id="42"/>
       <w:bookmarkEnd w:id="43"/>
-      <w:bookmarkEnd w:id="44"/>
     </w:p>
     <w:p>
       <w:pPr>
@@ -11021,7 +11016,7 @@
           <w:lang w:val="de-AT"/>
         </w:rPr>
       </w:pPr>
-      <w:bookmarkStart w:id="45" w:name="_Toc476662194"/>
+      <w:bookmarkStart w:id="44" w:name="_Toc476662194"/>
       <w:r>
         <w:rPr>
           <w:sz w:val="28"/>
@@ -11029,7 +11024,7 @@
         </w:rPr>
         <w:t>Einbeziehung zusätzlicher Domänen</w:t>
       </w:r>
-      <w:bookmarkEnd w:id="45"/>
+      <w:bookmarkEnd w:id="44"/>
     </w:p>
     <w:p>
       <w:pPr>
@@ -11058,7 +11053,7 @@
           <w:lang w:val="de-AT"/>
         </w:rPr>
       </w:pPr>
-      <w:bookmarkStart w:id="46" w:name="_Toc476662195"/>
+      <w:bookmarkStart w:id="45" w:name="_Toc476662195"/>
       <w:r>
         <w:rPr>
           <w:sz w:val="28"/>
@@ -11067,7 +11062,7 @@
         <w:lastRenderedPageBreak/>
         <w:t>Rollendefinition</w:t>
       </w:r>
-      <w:bookmarkEnd w:id="46"/>
+      <w:bookmarkEnd w:id="45"/>
     </w:p>
     <w:p>
       <w:pPr>
@@ -11385,8 +11380,8 @@
           <w:lang w:val="de-DE"/>
         </w:rPr>
       </w:pPr>
-      <w:bookmarkStart w:id="47" w:name="_Ref476352655"/>
-      <w:bookmarkStart w:id="48" w:name="_Toc476661436"/>
+      <w:bookmarkStart w:id="46" w:name="_Ref476352655"/>
+      <w:bookmarkStart w:id="47" w:name="_Toc476661436"/>
       <w:r>
         <w:rPr>
           <w:i w:val="0"/>
@@ -11454,7 +11449,7 @@
         </w:rPr>
         <w:fldChar w:fldCharType="end"/>
       </w:r>
-      <w:bookmarkEnd w:id="47"/>
+      <w:bookmarkEnd w:id="46"/>
       <w:r>
         <w:rPr>
           <w:i w:val="0"/>
@@ -11477,7 +11472,7 @@
         </w:rPr>
         <w:t>maximale Auflösung auf Grund einer zugeteilten Rolle</w:t>
       </w:r>
-      <w:bookmarkEnd w:id="48"/>
+      <w:bookmarkEnd w:id="47"/>
     </w:p>
     <w:p>
       <w:pPr>
@@ -11616,8 +11611,8 @@
           <w:lang w:val="de-DE"/>
         </w:rPr>
       </w:pPr>
-      <w:bookmarkStart w:id="49" w:name="_Ref476352659"/>
-      <w:bookmarkStart w:id="50" w:name="_Toc476661437"/>
+      <w:bookmarkStart w:id="48" w:name="_Ref476352659"/>
+      <w:bookmarkStart w:id="49" w:name="_Toc476661437"/>
       <w:r>
         <w:rPr>
           <w:i w:val="0"/>
@@ -11685,7 +11680,7 @@
         </w:rPr>
         <w:fldChar w:fldCharType="end"/>
       </w:r>
-      <w:bookmarkEnd w:id="49"/>
+      <w:bookmarkEnd w:id="48"/>
       <w:r>
         <w:rPr>
           <w:i w:val="0"/>
@@ -11697,7 +11692,7 @@
         </w:rPr>
         <w:t>: Zugriff auf anonymisierte Messdaten aus Forschungsquellen</w:t>
       </w:r>
-      <w:bookmarkEnd w:id="50"/>
+      <w:bookmarkEnd w:id="49"/>
       <w:r>
         <w:rPr>
           <w:i w:val="0"/>
@@ -11920,8 +11915,8 @@
           <w:lang w:val="de-AT"/>
         </w:rPr>
       </w:pPr>
-      <w:bookmarkStart w:id="51" w:name="_Ref476427810"/>
-      <w:bookmarkStart w:id="52" w:name="_Toc476662196"/>
+      <w:bookmarkStart w:id="50" w:name="_Ref476427810"/>
+      <w:bookmarkStart w:id="51" w:name="_Toc476662196"/>
       <w:r>
         <w:rPr>
           <w:sz w:val="28"/>
@@ -11929,15 +11924,15 @@
         </w:rPr>
         <w:t>Verbindung zur Rollen</w:t>
       </w:r>
+      <w:bookmarkEnd w:id="50"/>
+      <w:r>
+        <w:rPr>
+          <w:sz w:val="28"/>
+          <w:lang w:val="de-AT"/>
+        </w:rPr>
+        <w:t>verwaltung</w:t>
+      </w:r>
       <w:bookmarkEnd w:id="51"/>
-      <w:r>
-        <w:rPr>
-          <w:sz w:val="28"/>
-          <w:lang w:val="de-AT"/>
-        </w:rPr>
-        <w:t>verwaltung</w:t>
-      </w:r>
-      <w:bookmarkEnd w:id="52"/>
     </w:p>
     <w:p>
       <w:pPr>
@@ -12286,9 +12281,9 @@
           <w:lang w:val="de-DE"/>
         </w:rPr>
       </w:pPr>
-      <w:bookmarkStart w:id="53" w:name="_Ref476432341"/>
-      <w:bookmarkStart w:id="54" w:name="_Ref476432327"/>
-      <w:bookmarkStart w:id="55" w:name="_Toc476661438"/>
+      <w:bookmarkStart w:id="52" w:name="_Ref476432341"/>
+      <w:bookmarkStart w:id="53" w:name="_Ref476432327"/>
+      <w:bookmarkStart w:id="54" w:name="_Toc476661438"/>
       <w:r>
         <w:rPr>
           <w:i w:val="0"/>
@@ -12356,7 +12351,7 @@
         </w:rPr>
         <w:fldChar w:fldCharType="end"/>
       </w:r>
-      <w:bookmarkEnd w:id="53"/>
+      <w:bookmarkEnd w:id="52"/>
       <w:r>
         <w:rPr>
           <w:i w:val="0"/>
@@ -12368,7 +12363,7 @@
         </w:rPr>
         <w:t xml:space="preserve">: </w:t>
       </w:r>
-      <w:bookmarkStart w:id="56" w:name="_Ref476432332"/>
+      <w:bookmarkStart w:id="55" w:name="_Ref476432332"/>
       <w:r>
         <w:rPr>
           <w:i w:val="0"/>
@@ -12380,9 +12375,9 @@
         </w:rPr>
         <w:t>LDAP-Attribute zu Benutzer-Objekten</w:t>
       </w:r>
+      <w:bookmarkEnd w:id="53"/>
       <w:bookmarkEnd w:id="54"/>
       <w:bookmarkEnd w:id="55"/>
-      <w:bookmarkEnd w:id="56"/>
       <w:r>
         <w:rPr>
           <w:i w:val="0"/>
@@ -12640,8 +12635,8 @@
           <w:lang w:val="de-DE"/>
         </w:rPr>
       </w:pPr>
-      <w:bookmarkStart w:id="57" w:name="_Ref476434772"/>
-      <w:bookmarkStart w:id="58" w:name="_Toc476661439"/>
+      <w:bookmarkStart w:id="56" w:name="_Ref476434772"/>
+      <w:bookmarkStart w:id="57" w:name="_Toc476661439"/>
       <w:r>
         <w:rPr>
           <w:i w:val="0"/>
@@ -12709,7 +12704,7 @@
         </w:rPr>
         <w:fldChar w:fldCharType="end"/>
       </w:r>
-      <w:bookmarkEnd w:id="57"/>
+      <w:bookmarkEnd w:id="56"/>
       <w:r>
         <w:rPr>
           <w:i w:val="0"/>
@@ -12721,7 +12716,7 @@
         </w:rPr>
         <w:t>: LDAP-Objekt für anonymisierte Messdatenquellen</w:t>
       </w:r>
-      <w:bookmarkEnd w:id="58"/>
+      <w:bookmarkEnd w:id="57"/>
     </w:p>
     <w:p>
       <w:pPr>
@@ -12737,7 +12732,7 @@
           <w:lang w:val="de-AT"/>
         </w:rPr>
       </w:pPr>
-      <w:bookmarkStart w:id="59" w:name="_Toc476662197"/>
+      <w:bookmarkStart w:id="58" w:name="_Toc476662197"/>
       <w:r>
         <w:rPr>
           <w:sz w:val="28"/>
@@ -12746,7 +12741,7 @@
         </w:rPr>
         <w:t>Datenbankanforderungen</w:t>
       </w:r>
-      <w:bookmarkEnd w:id="59"/>
+      <w:bookmarkEnd w:id="58"/>
     </w:p>
     <w:p>
       <w:pPr>
@@ -13153,9 +13148,9 @@
           <w:lang w:val="de-AT"/>
         </w:rPr>
       </w:pPr>
-      <w:bookmarkStart w:id="60" w:name="_Ref476490624"/>
-      <w:bookmarkStart w:id="61" w:name="_Ref476490591"/>
-      <w:bookmarkStart w:id="62" w:name="_Toc476661440"/>
+      <w:bookmarkStart w:id="59" w:name="_Ref476490624"/>
+      <w:bookmarkStart w:id="60" w:name="_Ref476490591"/>
+      <w:bookmarkStart w:id="61" w:name="_Toc476661440"/>
       <w:r>
         <w:rPr>
           <w:lang w:val="de-AT"/>
@@ -13193,15 +13188,15 @@
         </w:rPr>
         <w:fldChar w:fldCharType="end"/>
       </w:r>
+      <w:bookmarkEnd w:id="59"/>
+      <w:r>
+        <w:rPr>
+          <w:lang w:val="de-AT"/>
+        </w:rPr>
+        <w:t>: Auswahlkriterien Relationale Datenbank</w:t>
+      </w:r>
       <w:bookmarkEnd w:id="60"/>
-      <w:r>
-        <w:rPr>
-          <w:lang w:val="de-AT"/>
-        </w:rPr>
-        <w:t>: Auswahlkriterien Relationale Datenbank</w:t>
-      </w:r>
       <w:bookmarkEnd w:id="61"/>
-      <w:bookmarkEnd w:id="62"/>
     </w:p>
     <w:p>
       <w:pPr>
@@ -13289,7 +13284,7 @@
           <w:sz w:val="28"/>
         </w:rPr>
       </w:pPr>
-      <w:bookmarkStart w:id="63" w:name="_Toc476662198"/>
+      <w:bookmarkStart w:id="62" w:name="_Toc476662198"/>
       <w:r>
         <w:rPr>
           <w:sz w:val="28"/>
@@ -13297,7 +13292,7 @@
         </w:rPr>
         <w:t>Testdaten</w:t>
       </w:r>
-      <w:bookmarkEnd w:id="63"/>
+      <w:bookmarkEnd w:id="62"/>
     </w:p>
     <w:p>
       <w:pPr>
@@ -13466,8 +13461,8 @@
                                 <w:lang w:val="de-AT"/>
                               </w:rPr>
                             </w:pPr>
-                            <w:bookmarkStart w:id="64" w:name="_Ref476490995"/>
-                            <w:bookmarkStart w:id="65" w:name="_Toc476660817"/>
+                            <w:bookmarkStart w:id="63" w:name="_Ref476490995"/>
+                            <w:bookmarkStart w:id="64" w:name="_Toc476660817"/>
                             <w:r>
                               <w:rPr>
                                 <w:lang w:val="de-AT"/>
@@ -13505,14 +13500,14 @@
                               </w:rPr>
                               <w:fldChar w:fldCharType="end"/>
                             </w:r>
-                            <w:bookmarkEnd w:id="64"/>
+                            <w:bookmarkEnd w:id="63"/>
                             <w:r>
                               <w:rPr>
                                 <w:lang w:val="de-AT"/>
                               </w:rPr>
                               <w:t>:  CSV Format der REDD Daten</w:t>
                             </w:r>
-                            <w:bookmarkEnd w:id="65"/>
+                            <w:bookmarkEnd w:id="64"/>
                           </w:p>
                         </w:txbxContent>
                       </wps:txbx>
@@ -13542,8 +13537,8 @@
                           <w:lang w:val="de-AT"/>
                         </w:rPr>
                       </w:pPr>
-                      <w:bookmarkStart w:id="66" w:name="_Ref476490995"/>
-                      <w:bookmarkStart w:id="67" w:name="_Toc476660817"/>
+                      <w:bookmarkStart w:id="65" w:name="_Ref476490995"/>
+                      <w:bookmarkStart w:id="66" w:name="_Toc476660817"/>
                       <w:r>
                         <w:rPr>
                           <w:lang w:val="de-AT"/>
@@ -13581,14 +13576,14 @@
                         </w:rPr>
                         <w:fldChar w:fldCharType="end"/>
                       </w:r>
-                      <w:bookmarkEnd w:id="66"/>
+                      <w:bookmarkEnd w:id="65"/>
                       <w:r>
                         <w:rPr>
                           <w:lang w:val="de-AT"/>
                         </w:rPr>
                         <w:t>:  CSV Format der REDD Daten</w:t>
                       </w:r>
-                      <w:bookmarkEnd w:id="67"/>
+                      <w:bookmarkEnd w:id="66"/>
                     </w:p>
                   </w:txbxContent>
                 </v:textbox>
@@ -13731,7 +13726,7 @@
           <w:sz w:val="28"/>
         </w:rPr>
       </w:pPr>
-      <w:bookmarkStart w:id="68" w:name="_Toc476662199"/>
+      <w:bookmarkStart w:id="67" w:name="_Toc476662199"/>
       <w:r>
         <w:rPr>
           <w:sz w:val="28"/>
@@ -13739,7 +13734,7 @@
         </w:rPr>
         <w:t>Messung</w:t>
       </w:r>
-      <w:bookmarkEnd w:id="68"/>
+      <w:bookmarkEnd w:id="67"/>
     </w:p>
     <w:p>
       <w:pPr>
@@ -13817,8 +13812,8 @@
           <w:lang w:val="de-AT"/>
         </w:rPr>
       </w:pPr>
-      <w:bookmarkStart w:id="69" w:name="_Ref476492674"/>
-      <w:bookmarkStart w:id="70" w:name="_Toc476660833"/>
+      <w:bookmarkStart w:id="68" w:name="_Ref476492674"/>
+      <w:bookmarkStart w:id="69" w:name="_Toc476660833"/>
       <w:r>
         <w:rPr>
           <w:noProof/>
@@ -13828,7 +13823,7 @@
             <v:imagedata r:id="rId19" o:title="" croptop="3625f" cropbottom="50477f" cropleft="3124f" cropright="51705f"/>
             <w10:wrap type="topAndBottom" anchorx="margin"/>
           </v:shape>
-          <o:OLEObject Type="Embed" ProgID="AcroExch.Document.DC" ShapeID="_x0000_s1033" DrawAspect="Content" ObjectID="_1562615496" r:id="rId20"/>
+          <o:OLEObject Type="Embed" ProgID="AcroExch.Document.DC" ShapeID="_x0000_s1033" DrawAspect="Content" ObjectID="_1563108385" r:id="rId20"/>
         </w:object>
       </w:r>
       <w:r>
@@ -13868,26 +13863,26 @@
         </w:rPr>
         <w:fldChar w:fldCharType="end"/>
       </w:r>
+      <w:bookmarkEnd w:id="68"/>
+      <w:r>
+        <w:rPr>
+          <w:lang w:val="de-AT"/>
+        </w:rPr>
+        <w:t>: Tabelle REDD</w:t>
+      </w:r>
+      <w:r>
+        <w:rPr>
+          <w:lang w:val="de-AT"/>
+        </w:rPr>
+        <w:t xml:space="preserve"> mit Testdate</w:t>
+      </w:r>
+      <w:r>
+        <w:rPr>
+          <w:lang w:val="de-AT"/>
+        </w:rPr>
+        <w:t>n</w:t>
+      </w:r>
       <w:bookmarkEnd w:id="69"/>
-      <w:r>
-        <w:rPr>
-          <w:lang w:val="de-AT"/>
-        </w:rPr>
-        <w:t>: Tabelle REDD</w:t>
-      </w:r>
-      <w:r>
-        <w:rPr>
-          <w:lang w:val="de-AT"/>
-        </w:rPr>
-        <w:t xml:space="preserve"> mit Testdate</w:t>
-      </w:r>
-      <w:r>
-        <w:rPr>
-          <w:lang w:val="de-AT"/>
-        </w:rPr>
-        <w:t>n</w:t>
-      </w:r>
-      <w:bookmarkEnd w:id="70"/>
     </w:p>
     <w:p>
       <w:pPr>
@@ -13958,8 +13953,8 @@
                                 <w:lang w:val="de-AT"/>
                               </w:rPr>
                             </w:pPr>
-                            <w:bookmarkStart w:id="71" w:name="_Ref476492364"/>
-                            <w:bookmarkStart w:id="72" w:name="_Toc476660818"/>
+                            <w:bookmarkStart w:id="70" w:name="_Ref476492364"/>
+                            <w:bookmarkStart w:id="71" w:name="_Toc476660818"/>
                             <w:r>
                               <w:rPr>
                                 <w:lang w:val="de-AT"/>
@@ -13997,14 +13992,14 @@
                               </w:rPr>
                               <w:fldChar w:fldCharType="end"/>
                             </w:r>
-                            <w:bookmarkEnd w:id="71"/>
+                            <w:bookmarkEnd w:id="70"/>
                             <w:r>
                               <w:rPr>
                                 <w:lang w:val="de-AT"/>
                               </w:rPr>
                               <w:t>: Berechnung des Durchschnittsverbrauchs pro Meter, Tag und Monat</w:t>
                             </w:r>
-                            <w:bookmarkEnd w:id="72"/>
+                            <w:bookmarkEnd w:id="71"/>
                           </w:p>
                         </w:txbxContent>
                       </wps:txbx>
@@ -14032,8 +14027,8 @@
                           <w:lang w:val="de-AT"/>
                         </w:rPr>
                       </w:pPr>
-                      <w:bookmarkStart w:id="73" w:name="_Ref476492364"/>
-                      <w:bookmarkStart w:id="74" w:name="_Toc476660818"/>
+                      <w:bookmarkStart w:id="72" w:name="_Ref476492364"/>
+                      <w:bookmarkStart w:id="73" w:name="_Toc476660818"/>
                       <w:r>
                         <w:rPr>
                           <w:lang w:val="de-AT"/>
@@ -14071,14 +14066,14 @@
                         </w:rPr>
                         <w:fldChar w:fldCharType="end"/>
                       </w:r>
-                      <w:bookmarkEnd w:id="73"/>
+                      <w:bookmarkEnd w:id="72"/>
                       <w:r>
                         <w:rPr>
                           <w:lang w:val="de-AT"/>
                         </w:rPr>
                         <w:t>: Berechnung des Durchschnittsverbrauchs pro Meter, Tag und Monat</w:t>
                       </w:r>
-                      <w:bookmarkEnd w:id="74"/>
+                      <w:bookmarkEnd w:id="73"/>
                     </w:p>
                   </w:txbxContent>
                 </v:textbox>
@@ -15365,8 +15360,8 @@
           <w:lang w:val="de-AT"/>
         </w:rPr>
       </w:pPr>
-      <w:bookmarkStart w:id="75" w:name="_Ref476492497"/>
-      <w:bookmarkStart w:id="76" w:name="_Toc476660834"/>
+      <w:bookmarkStart w:id="74" w:name="_Ref476492497"/>
+      <w:bookmarkStart w:id="75" w:name="_Toc476660834"/>
       <w:r>
         <w:rPr>
           <w:lang w:val="de-AT"/>
@@ -15404,14 +15399,14 @@
         </w:rPr>
         <w:fldChar w:fldCharType="end"/>
       </w:r>
+      <w:bookmarkEnd w:id="74"/>
+      <w:r>
+        <w:rPr>
+          <w:lang w:val="de-AT"/>
+        </w:rPr>
+        <w:t>: Dauer Berechnung des Mittelwerts auf der MySQL Datenbank</w:t>
+      </w:r>
       <w:bookmarkEnd w:id="75"/>
-      <w:r>
-        <w:rPr>
-          <w:lang w:val="de-AT"/>
-        </w:rPr>
-        <w:t>: Dauer Berechnung des Mittelwerts auf der MySQL Datenbank</w:t>
-      </w:r>
-      <w:bookmarkEnd w:id="76"/>
       <w:r>
         <w:rPr>
           <w:lang w:val="de-AT"/>
@@ -15542,8 +15537,8 @@
           <w:lang w:val="de-AT"/>
         </w:rPr>
       </w:pPr>
-      <w:bookmarkStart w:id="77" w:name="_Ref476492610"/>
-      <w:bookmarkStart w:id="78" w:name="_Toc476660835"/>
+      <w:bookmarkStart w:id="76" w:name="_Ref476492610"/>
+      <w:bookmarkStart w:id="77" w:name="_Toc476660835"/>
       <w:r>
         <w:rPr>
           <w:lang w:val="de-AT"/>
@@ -15581,14 +15576,14 @@
         </w:rPr>
         <w:fldChar w:fldCharType="end"/>
       </w:r>
+      <w:bookmarkEnd w:id="76"/>
+      <w:r>
+        <w:rPr>
+          <w:lang w:val="de-AT"/>
+        </w:rPr>
+        <w:t>: Dauer des Einfügens in die MySQL Datenbank</w:t>
+      </w:r>
       <w:bookmarkEnd w:id="77"/>
-      <w:r>
-        <w:rPr>
-          <w:lang w:val="de-AT"/>
-        </w:rPr>
-        <w:t>: Dauer des Einfügens in die MySQL Datenbank</w:t>
-      </w:r>
-      <w:bookmarkEnd w:id="78"/>
     </w:p>
     <w:p>
       <w:pPr>
@@ -15692,8 +15687,8 @@
           <w:lang w:val="de-AT"/>
         </w:rPr>
       </w:pPr>
-      <w:bookmarkStart w:id="79" w:name="_Ref476521676"/>
-      <w:bookmarkStart w:id="80" w:name="_Toc476662200"/>
+      <w:bookmarkStart w:id="78" w:name="_Ref476521676"/>
+      <w:bookmarkStart w:id="79" w:name="_Toc476662200"/>
       <w:r>
         <w:rPr>
           <w:sz w:val="28"/>
@@ -15701,8 +15696,8 @@
         </w:rPr>
         <w:t>Erwartete Datenmengen</w:t>
       </w:r>
+      <w:bookmarkEnd w:id="78"/>
       <w:bookmarkEnd w:id="79"/>
-      <w:bookmarkEnd w:id="80"/>
     </w:p>
     <w:p>
       <w:pPr>
@@ -16107,8 +16102,8 @@
           <w:lang w:val="de-AT"/>
         </w:rPr>
       </w:pPr>
-      <w:bookmarkStart w:id="81" w:name="_Ref476492764"/>
-      <w:bookmarkStart w:id="82" w:name="_Toc476661441"/>
+      <w:bookmarkStart w:id="80" w:name="_Ref476492764"/>
+      <w:bookmarkStart w:id="81" w:name="_Toc476661441"/>
       <w:r>
         <w:rPr>
           <w:lang w:val="de-AT"/>
@@ -16146,14 +16141,14 @@
         </w:rPr>
         <w:fldChar w:fldCharType="end"/>
       </w:r>
+      <w:bookmarkEnd w:id="80"/>
+      <w:r>
+        <w:rPr>
+          <w:lang w:val="de-AT"/>
+        </w:rPr>
+        <w:t>: Erwartete Anzahl an Datensätzen</w:t>
+      </w:r>
       <w:bookmarkEnd w:id="81"/>
-      <w:r>
-        <w:rPr>
-          <w:lang w:val="de-AT"/>
-        </w:rPr>
-        <w:t>: Erwartete Anzahl an Datensätzen</w:t>
-      </w:r>
-      <w:bookmarkEnd w:id="82"/>
     </w:p>
     <w:p>
       <w:pPr>
@@ -16208,8 +16203,8 @@
           <w:lang w:val="de-AT"/>
         </w:rPr>
       </w:pPr>
-      <w:bookmarkStart w:id="83" w:name="_Ref476595194"/>
-      <w:bookmarkStart w:id="84" w:name="_Toc476662201"/>
+      <w:bookmarkStart w:id="82" w:name="_Ref476595194"/>
+      <w:bookmarkStart w:id="83" w:name="_Toc476662201"/>
       <w:r>
         <w:rPr>
           <w:sz w:val="28"/>
@@ -16219,8 +16214,8 @@
         <w:lastRenderedPageBreak/>
         <w:t>Schnittstellen</w:t>
       </w:r>
+      <w:bookmarkEnd w:id="82"/>
       <w:bookmarkEnd w:id="83"/>
-      <w:bookmarkEnd w:id="84"/>
       <w:r>
         <w:rPr>
           <w:sz w:val="28"/>
@@ -18084,9 +18079,9 @@
                                 <w:lang w:val="de-AT"/>
                               </w:rPr>
                             </w:pPr>
-                            <w:bookmarkStart w:id="85" w:name="_Ref476493476"/>
-                            <w:bookmarkStart w:id="86" w:name="_Ref476493471"/>
-                            <w:bookmarkStart w:id="87" w:name="_Toc476660819"/>
+                            <w:bookmarkStart w:id="84" w:name="_Ref476493476"/>
+                            <w:bookmarkStart w:id="85" w:name="_Ref476493471"/>
+                            <w:bookmarkStart w:id="86" w:name="_Toc476660819"/>
                             <w:r>
                               <w:rPr>
                                 <w:lang w:val="de-AT"/>
@@ -18124,15 +18119,15 @@
                               </w:rPr>
                               <w:fldChar w:fldCharType="end"/>
                             </w:r>
-                            <w:bookmarkEnd w:id="85"/>
+                            <w:bookmarkEnd w:id="84"/>
                             <w:r>
                               <w:rPr>
                                 <w:lang w:val="de-AT"/>
                               </w:rPr>
                               <w:t>: Klasse für den Datenzugriff</w:t>
                             </w:r>
+                            <w:bookmarkEnd w:id="85"/>
                             <w:bookmarkEnd w:id="86"/>
-                            <w:bookmarkEnd w:id="87"/>
                           </w:p>
                         </w:txbxContent>
                       </wps:txbx>
@@ -18166,9 +18161,9 @@
                           <w:lang w:val="de-AT"/>
                         </w:rPr>
                       </w:pPr>
-                      <w:bookmarkStart w:id="88" w:name="_Ref476493476"/>
-                      <w:bookmarkStart w:id="89" w:name="_Ref476493471"/>
-                      <w:bookmarkStart w:id="90" w:name="_Toc476660819"/>
+                      <w:bookmarkStart w:id="87" w:name="_Ref476493476"/>
+                      <w:bookmarkStart w:id="88" w:name="_Ref476493471"/>
+                      <w:bookmarkStart w:id="89" w:name="_Toc476660819"/>
                       <w:r>
                         <w:rPr>
                           <w:lang w:val="de-AT"/>
@@ -18206,15 +18201,15 @@
                         </w:rPr>
                         <w:fldChar w:fldCharType="end"/>
                       </w:r>
-                      <w:bookmarkEnd w:id="88"/>
+                      <w:bookmarkEnd w:id="87"/>
                       <w:r>
                         <w:rPr>
                           <w:lang w:val="de-AT"/>
                         </w:rPr>
                         <w:t>: Klasse für den Datenzugriff</w:t>
                       </w:r>
+                      <w:bookmarkEnd w:id="88"/>
                       <w:bookmarkEnd w:id="89"/>
-                      <w:bookmarkEnd w:id="90"/>
                     </w:p>
                   </w:txbxContent>
                 </v:textbox>
@@ -19929,8 +19924,8 @@
                                 <w:lang w:val="de-AT"/>
                               </w:rPr>
                             </w:pPr>
-                            <w:bookmarkStart w:id="91" w:name="_Ref476493553"/>
-                            <w:bookmarkStart w:id="92" w:name="_Toc476660820"/>
+                            <w:bookmarkStart w:id="90" w:name="_Ref476493553"/>
+                            <w:bookmarkStart w:id="91" w:name="_Toc476660820"/>
                             <w:r>
                               <w:rPr>
                                 <w:lang w:val="de-AT"/>
@@ -19968,14 +19963,14 @@
                               </w:rPr>
                               <w:fldChar w:fldCharType="end"/>
                             </w:r>
-                            <w:bookmarkEnd w:id="91"/>
+                            <w:bookmarkEnd w:id="90"/>
                             <w:r>
                               <w:rPr>
                                 <w:lang w:val="de-AT"/>
                               </w:rPr>
                               <w:t>: Basisklasse um Abfragen zu definieren</w:t>
                             </w:r>
-                            <w:bookmarkEnd w:id="92"/>
+                            <w:bookmarkEnd w:id="91"/>
                           </w:p>
                         </w:txbxContent>
                       </wps:txbx>
@@ -20003,8 +19998,8 @@
                           <w:lang w:val="de-AT"/>
                         </w:rPr>
                       </w:pPr>
-                      <w:bookmarkStart w:id="93" w:name="_Ref476493553"/>
-                      <w:bookmarkStart w:id="94" w:name="_Toc476660820"/>
+                      <w:bookmarkStart w:id="92" w:name="_Ref476493553"/>
+                      <w:bookmarkStart w:id="93" w:name="_Toc476660820"/>
                       <w:r>
                         <w:rPr>
                           <w:lang w:val="de-AT"/>
@@ -20042,14 +20037,14 @@
                         </w:rPr>
                         <w:fldChar w:fldCharType="end"/>
                       </w:r>
-                      <w:bookmarkEnd w:id="93"/>
+                      <w:bookmarkEnd w:id="92"/>
                       <w:r>
                         <w:rPr>
                           <w:lang w:val="de-AT"/>
                         </w:rPr>
                         <w:t>: Basisklasse um Abfragen zu definieren</w:t>
                       </w:r>
-                      <w:bookmarkEnd w:id="94"/>
+                      <w:bookmarkEnd w:id="93"/>
                     </w:p>
                   </w:txbxContent>
                 </v:textbox>
@@ -20177,7 +20172,7 @@
           <w:lang w:val="de-AT"/>
         </w:rPr>
       </w:pPr>
-      <w:bookmarkStart w:id="95" w:name="_Toc476662202"/>
+      <w:bookmarkStart w:id="94" w:name="_Toc476662202"/>
       <w:r>
         <w:rPr>
           <w:sz w:val="28"/>
@@ -20187,7 +20182,7 @@
         <w:lastRenderedPageBreak/>
         <w:t>Systemarchitektur</w:t>
       </w:r>
-      <w:bookmarkEnd w:id="95"/>
+      <w:bookmarkEnd w:id="94"/>
     </w:p>
     <w:p>
       <w:pPr>
@@ -20643,10 +20638,10 @@
           <w:lang w:val="de-AT"/>
         </w:rPr>
         <w:object w:dxaOrig="7140" w:dyaOrig="10104" w14:anchorId="27C7E5E9">
-          <v:shape id="_x0000_i1028" type="#_x0000_t75" style="width:380.9pt;height:306.15pt" o:ole="">
+          <v:shape id="_x0000_i1028" type="#_x0000_t75" style="width:380.75pt;height:306.1pt" o:ole="">
             <v:imagedata r:id="rId23" o:title="" croptop="17959f" cropbottom="18508f" cropleft="7003f" cropright="7315f"/>
           </v:shape>
-          <o:OLEObject Type="Embed" ProgID="AcroExch.Document.DC" ShapeID="_x0000_i1028" DrawAspect="Content" ObjectID="_1562615494" r:id="rId24"/>
+          <o:OLEObject Type="Embed" ProgID="AcroExch.Document.DC" ShapeID="_x0000_i1028" DrawAspect="Content" ObjectID="_1563108383" r:id="rId24"/>
         </w:object>
       </w:r>
     </w:p>
@@ -20660,9 +20655,9 @@
           <w:lang w:val="de-AT"/>
         </w:rPr>
       </w:pPr>
-      <w:bookmarkStart w:id="96" w:name="_Ref476605085"/>
-      <w:bookmarkStart w:id="97" w:name="_Ref476605065"/>
-      <w:bookmarkStart w:id="98" w:name="_Toc476660836"/>
+      <w:bookmarkStart w:id="95" w:name="_Ref476605085"/>
+      <w:bookmarkStart w:id="96" w:name="_Ref476605065"/>
+      <w:bookmarkStart w:id="97" w:name="_Toc476660836"/>
       <w:r>
         <w:rPr>
           <w:lang w:val="de-AT"/>
@@ -20700,20 +20695,20 @@
         </w:rPr>
         <w:fldChar w:fldCharType="end"/>
       </w:r>
+      <w:bookmarkEnd w:id="95"/>
+      <w:r>
+        <w:rPr>
+          <w:lang w:val="de-AT"/>
+        </w:rPr>
+        <w:t>: Komponentenmodell</w:t>
+      </w:r>
       <w:bookmarkEnd w:id="96"/>
-      <w:r>
-        <w:rPr>
-          <w:lang w:val="de-AT"/>
-        </w:rPr>
-        <w:t>: Komponentenmodell</w:t>
-      </w:r>
       <w:bookmarkEnd w:id="97"/>
-      <w:bookmarkEnd w:id="98"/>
     </w:p>
     <w:p>
       <w:pPr>
         <w:rPr>
-          <w:lang w:val="de-DE"/>
+          <w:lang w:val="de-AT"/>
         </w:rPr>
       </w:pPr>
     </w:p>
@@ -20776,12 +20771,12 @@
           <w:numId w:val="1"/>
         </w:numPr>
       </w:pPr>
-      <w:bookmarkStart w:id="99" w:name="_Toc476662203"/>
+      <w:bookmarkStart w:id="98" w:name="_Toc476662203"/>
       <w:r>
         <w:lastRenderedPageBreak/>
         <w:t>Ausblick</w:t>
       </w:r>
-      <w:bookmarkEnd w:id="99"/>
+      <w:bookmarkEnd w:id="98"/>
     </w:p>
     <w:p>
       <w:pPr>
@@ -20797,7 +20792,7 @@
           <w:lang w:val="de-AT"/>
         </w:rPr>
       </w:pPr>
-      <w:bookmarkStart w:id="100" w:name="_Toc476662204"/>
+      <w:bookmarkStart w:id="99" w:name="_Toc476662204"/>
       <w:r>
         <w:rPr>
           <w:sz w:val="28"/>
@@ -20806,7 +20801,7 @@
         </w:rPr>
         <w:t>Alternative Datenhaltung</w:t>
       </w:r>
-      <w:bookmarkEnd w:id="100"/>
+      <w:bookmarkEnd w:id="99"/>
     </w:p>
     <w:p>
       <w:pPr>
@@ -21235,10 +21230,206 @@
         </w:rPr>
       </w:pPr>
     </w:p>
+    <w:p>
+      <w:pPr>
+        <w:pStyle w:val="berschrift1"/>
+        <w:numPr>
+          <w:ilvl w:val="0"/>
+          <w:numId w:val="1"/>
+        </w:numPr>
+      </w:pPr>
+      <w:r>
+        <w:t>Umsetzung</w:t>
+      </w:r>
+    </w:p>
+    <w:p>
+      <w:pPr>
+        <w:rPr>
+          <w:lang w:val="de-AT"/>
+        </w:rPr>
+      </w:pPr>
+      <w:r>
+        <w:rPr>
+          <w:lang w:val="de-AT"/>
+        </w:rPr>
+        <w:t>Dieses Kapitel bschreibt….</w:t>
+      </w:r>
+      <w:bookmarkStart w:id="100" w:name="_GoBack"/>
+      <w:bookmarkEnd w:id="100"/>
+    </w:p>
+    <w:p>
+      <w:pPr>
+        <w:pStyle w:val="berschrift2"/>
+        <w:numPr>
+          <w:ilvl w:val="1"/>
+          <w:numId w:val="1"/>
+        </w:numPr>
+        <w:ind w:left="432" w:hanging="432"/>
+        <w:rPr>
+          <w:sz w:val="28"/>
+          <w:szCs w:val="28"/>
+          <w:lang w:val="de-AT"/>
+        </w:rPr>
+      </w:pPr>
+      <w:r>
+        <w:rPr>
+          <w:sz w:val="28"/>
+          <w:szCs w:val="28"/>
+          <w:lang w:val="de-AT"/>
+        </w:rPr>
+        <w:t xml:space="preserve">Einbindung </w:t>
+      </w:r>
+      <w:r>
+        <w:rPr>
+          <w:sz w:val="28"/>
+          <w:szCs w:val="28"/>
+          <w:lang w:val="de-AT"/>
+        </w:rPr>
+        <w:t xml:space="preserve">Spring Framework </w:t>
+      </w:r>
+    </w:p>
+    <w:bookmarkEnd w:id="12"/>
     <w:bookmarkEnd w:id="13"/>
     <w:bookmarkEnd w:id="14"/>
     <w:bookmarkEnd w:id="15"/>
-    <w:bookmarkEnd w:id="16"/>
+    <w:p>
+      <w:pPr>
+        <w:pStyle w:val="berschrift2"/>
+        <w:numPr>
+          <w:ilvl w:val="1"/>
+          <w:numId w:val="1"/>
+        </w:numPr>
+        <w:ind w:left="432" w:hanging="432"/>
+        <w:rPr>
+          <w:sz w:val="28"/>
+          <w:szCs w:val="28"/>
+          <w:lang w:val="de-AT"/>
+        </w:rPr>
+      </w:pPr>
+      <w:r>
+        <w:rPr>
+          <w:sz w:val="28"/>
+          <w:szCs w:val="28"/>
+          <w:lang w:val="de-AT"/>
+        </w:rPr>
+        <w:t>Datenzugriffe</w:t>
+      </w:r>
+    </w:p>
+    <w:p>
+      <w:pPr>
+        <w:pStyle w:val="berschrift2"/>
+        <w:numPr>
+          <w:ilvl w:val="1"/>
+          <w:numId w:val="1"/>
+        </w:numPr>
+        <w:ind w:left="432" w:hanging="432"/>
+        <w:rPr>
+          <w:sz w:val="28"/>
+          <w:szCs w:val="28"/>
+          <w:lang w:val="de-AT"/>
+        </w:rPr>
+      </w:pPr>
+      <w:r>
+        <w:rPr>
+          <w:sz w:val="28"/>
+          <w:szCs w:val="28"/>
+          <w:lang w:val="de-AT"/>
+        </w:rPr>
+        <w:t>REST Zugriff</w:t>
+      </w:r>
+    </w:p>
+    <w:p>
+      <w:pPr>
+        <w:pStyle w:val="berschrift2"/>
+        <w:numPr>
+          <w:ilvl w:val="1"/>
+          <w:numId w:val="1"/>
+        </w:numPr>
+        <w:ind w:left="432" w:hanging="432"/>
+        <w:rPr>
+          <w:sz w:val="28"/>
+          <w:szCs w:val="28"/>
+          <w:lang w:val="de-AT"/>
+        </w:rPr>
+      </w:pPr>
+      <w:r>
+        <w:rPr>
+          <w:sz w:val="28"/>
+          <w:szCs w:val="28"/>
+          <w:lang w:val="de-AT"/>
+        </w:rPr>
+        <w:t>LDAP Zugriffsregelung</w:t>
+      </w:r>
+    </w:p>
+    <w:p>
+      <w:pPr>
+        <w:pStyle w:val="berschrift2"/>
+        <w:numPr>
+          <w:ilvl w:val="1"/>
+          <w:numId w:val="1"/>
+        </w:numPr>
+        <w:ind w:left="432" w:hanging="432"/>
+        <w:rPr>
+          <w:sz w:val="28"/>
+          <w:szCs w:val="28"/>
+          <w:lang w:val="de-AT"/>
+        </w:rPr>
+      </w:pPr>
+      <w:r>
+        <w:rPr>
+          <w:sz w:val="28"/>
+          <w:szCs w:val="28"/>
+          <w:lang w:val="de-AT"/>
+        </w:rPr>
+        <w:t>Tests</w:t>
+      </w:r>
+    </w:p>
+    <w:p>
+      <w:pPr>
+        <w:pStyle w:val="berschrift2"/>
+        <w:numPr>
+          <w:ilvl w:val="1"/>
+          <w:numId w:val="1"/>
+        </w:numPr>
+        <w:ind w:left="432" w:hanging="432"/>
+        <w:rPr>
+          <w:sz w:val="28"/>
+          <w:szCs w:val="28"/>
+          <w:lang w:val="de-AT"/>
+        </w:rPr>
+      </w:pPr>
+      <w:r>
+        <w:rPr>
+          <w:sz w:val="28"/>
+          <w:szCs w:val="28"/>
+          <w:lang w:val="de-AT"/>
+        </w:rPr>
+        <w:t>Systemvoraussetzungen</w:t>
+      </w:r>
+    </w:p>
+    <w:p>
+      <w:pPr>
+        <w:pStyle w:val="berschrift2"/>
+        <w:numPr>
+          <w:ilvl w:val="1"/>
+          <w:numId w:val="1"/>
+        </w:numPr>
+        <w:ind w:left="432" w:hanging="432"/>
+        <w:rPr>
+          <w:sz w:val="28"/>
+          <w:szCs w:val="28"/>
+          <w:lang w:val="de-AT"/>
+        </w:rPr>
+      </w:pPr>
+      <w:r>
+        <w:rPr>
+          <w:sz w:val="28"/>
+          <w:szCs w:val="28"/>
+          <w:lang w:val="de-AT"/>
+        </w:rPr>
+        <w:t xml:space="preserve">Installation </w:t>
+      </w:r>
+    </w:p>
     <w:p>
       <w:pPr>
         <w:spacing w:after="200" w:line="276" w:lineRule="auto"/>
@@ -21251,13 +21442,36 @@
         <w:rPr>
           <w:lang w:val="de-AT"/>
         </w:rPr>
+        <w:t xml:space="preserve"> </w:t>
+      </w:r>
+      <w:r>
+        <w:rPr>
+          <w:lang w:val="de-AT"/>
+        </w:rPr>
         <w:br w:type="page"/>
       </w:r>
     </w:p>
     <w:p>
       <w:pPr>
         <w:keepNext/>
-        <w:ind w:left="432"/>
+        <w:jc w:val="left"/>
+        <w:rPr>
+          <w:lang w:val="de-AT"/>
+        </w:rPr>
+      </w:pPr>
+    </w:p>
+    <w:p>
+      <w:pPr>
+        <w:keepNext/>
+        <w:jc w:val="left"/>
+        <w:rPr>
+          <w:lang w:val="de-AT"/>
+        </w:rPr>
+      </w:pPr>
+    </w:p>
+    <w:p>
+      <w:pPr>
+        <w:keepNext/>
         <w:jc w:val="left"/>
         <w:rPr>
           <w:lang w:val="de-AT"/>
@@ -44465,7 +44679,7 @@
 </file>
 
 <file path=word/endnotes.xml><?xml version="1.0" encoding="utf-8"?>
-<w:endnotes xmlns:wpc="http://schemas.microsoft.com/office/word/2010/wordprocessingCanvas" xmlns:cx="http://schemas.microsoft.com/office/drawing/2014/chartex" xmlns:cx1="http://schemas.microsoft.com/office/drawing/2015/9/8/chartex" xmlns:cx2="http://schemas.microsoft.com/office/drawing/2015/10/21/chartex" xmlns:cx3="http://schemas.microsoft.com/office/drawing/2016/5/9/chartex" xmlns:cx4="http://schemas.microsoft.com/office/drawing/2016/5/10/chartex" xmlns:cx5="http://schemas.microsoft.com/office/drawing/2016/5/11/chartex" xmlns:cx6="http://schemas.microsoft.com/office/drawing/2016/5/12/chartex" xmlns:cx7="http://schemas.microsoft.com/office/drawing/2016/5/13/chartex" xmlns:cx8="http://schemas.microsoft.com/office/drawing/2016/5/14/chartex" xmlns:mc="http://schemas.openxmlformats.org/markup-compatibility/2006" xmlns:aink="http://schemas.microsoft.com/office/drawing/2016/ink" xmlns:am3d="http://schemas.microsoft.com/office/drawing/2017/model3d" xmlns:o="urn:schemas-microsoft-com:office:office" xmlns:r="http://schemas.openxmlformats.org/officeDocument/2006/relationships" xmlns:m="http://schemas.openxmlformats.org/officeDocument/2006/math" xmlns:v="urn:schemas-microsoft-com:vml" xmlns:wp14="http://schemas.microsoft.com/office/word/2010/wordprocessingDrawing" xmlns:wp="http://schemas.openxmlformats.org/drawingml/2006/wordprocessingDrawing" xmlns:w10="urn:schemas-microsoft-com:office:word" xmlns:w="http://schemas.openxmlformats.org/wordprocessingml/2006/main" xmlns:w14="http://schemas.microsoft.com/office/word/2010/wordml" xmlns:w15="http://schemas.microsoft.com/office/word/2012/wordml" xmlns:w16cid="http://schemas.microsoft.com/office/word/2016/wordml/cid" xmlns:w16se="http://schemas.microsoft.com/office/word/2015/wordml/symex" xmlns:wpg="http://schemas.microsoft.com/office/word/2010/wordprocessingGroup" xmlns:wpi="http://schemas.microsoft.com/office/word/2010/wordprocessingInk" xmlns:wne="http://schemas.microsoft.com/office/word/2006/wordml" xmlns:wps="http://schemas.microsoft.com/office/word/2010/wordprocessingShape" mc:Ignorable="w14 w15 w16se w16cid wp14">
+<w:endnotes xmlns:wpc="http://schemas.microsoft.com/office/word/2010/wordprocessingCanvas" xmlns:cx="http://schemas.microsoft.com/office/drawing/2014/chartex" xmlns:mc="http://schemas.openxmlformats.org/markup-compatibility/2006" xmlns:o="urn:schemas-microsoft-com:office:office" xmlns:r="http://schemas.openxmlformats.org/officeDocument/2006/relationships" xmlns:m="http://schemas.openxmlformats.org/officeDocument/2006/math" xmlns:v="urn:schemas-microsoft-com:vml" xmlns:wp14="http://schemas.microsoft.com/office/word/2010/wordprocessingDrawing" xmlns:wp="http://schemas.openxmlformats.org/drawingml/2006/wordprocessingDrawing" xmlns:w10="urn:schemas-microsoft-com:office:word" xmlns:w="http://schemas.openxmlformats.org/wordprocessingml/2006/main" xmlns:w14="http://schemas.microsoft.com/office/word/2010/wordml" xmlns:w15="http://schemas.microsoft.com/office/word/2012/wordml" xmlns:w16se="http://schemas.microsoft.com/office/word/2015/wordml/symex" xmlns:wpg="http://schemas.microsoft.com/office/word/2010/wordprocessingGroup" xmlns:wpi="http://schemas.microsoft.com/office/word/2010/wordprocessingInk" xmlns:wne="http://schemas.microsoft.com/office/word/2006/wordml" xmlns:wps="http://schemas.microsoft.com/office/word/2010/wordprocessingShape" mc:Ignorable="w14 w15 w16se wp14">
   <w:endnote w:type="separator" w:id="-1">
     <w:p>
       <w:pPr>
@@ -44490,7 +44704,7 @@
 </file>
 
 <file path=word/footnotes.xml><?xml version="1.0" encoding="utf-8"?>
-<w:footnotes xmlns:wpc="http://schemas.microsoft.com/office/word/2010/wordprocessingCanvas" xmlns:cx="http://schemas.microsoft.com/office/drawing/2014/chartex" xmlns:cx1="http://schemas.microsoft.com/office/drawing/2015/9/8/chartex" xmlns:cx2="http://schemas.microsoft.com/office/drawing/2015/10/21/chartex" xmlns:cx3="http://schemas.microsoft.com/office/drawing/2016/5/9/chartex" xmlns:cx4="http://schemas.microsoft.com/office/drawing/2016/5/10/chartex" xmlns:cx5="http://schemas.microsoft.com/office/drawing/2016/5/11/chartex" xmlns:cx6="http://schemas.microsoft.com/office/drawing/2016/5/12/chartex" xmlns:cx7="http://schemas.microsoft.com/office/drawing/2016/5/13/chartex" xmlns:cx8="http://schemas.microsoft.com/office/drawing/2016/5/14/chartex" xmlns:mc="http://schemas.openxmlformats.org/markup-compatibility/2006" xmlns:aink="http://schemas.microsoft.com/office/drawing/2016/ink" xmlns:am3d="http://schemas.microsoft.com/office/drawing/2017/model3d" xmlns:o="urn:schemas-microsoft-com:office:office" xmlns:r="http://schemas.openxmlformats.org/officeDocument/2006/relationships" xmlns:m="http://schemas.openxmlformats.org/officeDocument/2006/math" xmlns:v="urn:schemas-microsoft-com:vml" xmlns:wp14="http://schemas.microsoft.com/office/word/2010/wordprocessingDrawing" xmlns:wp="http://schemas.openxmlformats.org/drawingml/2006/wordprocessingDrawing" xmlns:w10="urn:schemas-microsoft-com:office:word" xmlns:w="http://schemas.openxmlformats.org/wordprocessingml/2006/main" xmlns:w14="http://schemas.microsoft.com/office/word/2010/wordml" xmlns:w15="http://schemas.microsoft.com/office/word/2012/wordml" xmlns:w16cid="http://schemas.microsoft.com/office/word/2016/wordml/cid" xmlns:w16se="http://schemas.microsoft.com/office/word/2015/wordml/symex" xmlns:wpg="http://schemas.microsoft.com/office/word/2010/wordprocessingGroup" xmlns:wpi="http://schemas.microsoft.com/office/word/2010/wordprocessingInk" xmlns:wne="http://schemas.microsoft.com/office/word/2006/wordml" xmlns:wps="http://schemas.microsoft.com/office/word/2010/wordprocessingShape" mc:Ignorable="w14 w15 w16se w16cid wp14">
+<w:footnotes xmlns:wpc="http://schemas.microsoft.com/office/word/2010/wordprocessingCanvas" xmlns:cx="http://schemas.microsoft.com/office/drawing/2014/chartex" xmlns:mc="http://schemas.openxmlformats.org/markup-compatibility/2006" xmlns:o="urn:schemas-microsoft-com:office:office" xmlns:r="http://schemas.openxmlformats.org/officeDocument/2006/relationships" xmlns:m="http://schemas.openxmlformats.org/officeDocument/2006/math" xmlns:v="urn:schemas-microsoft-com:vml" xmlns:wp14="http://schemas.microsoft.com/office/word/2010/wordprocessingDrawing" xmlns:wp="http://schemas.openxmlformats.org/drawingml/2006/wordprocessingDrawing" xmlns:w10="urn:schemas-microsoft-com:office:word" xmlns:w="http://schemas.openxmlformats.org/wordprocessingml/2006/main" xmlns:w14="http://schemas.microsoft.com/office/word/2010/wordml" xmlns:w15="http://schemas.microsoft.com/office/word/2012/wordml" xmlns:w16se="http://schemas.microsoft.com/office/word/2015/wordml/symex" xmlns:wpg="http://schemas.microsoft.com/office/word/2010/wordprocessingGroup" xmlns:wpi="http://schemas.microsoft.com/office/word/2010/wordprocessingInk" xmlns:wne="http://schemas.microsoft.com/office/word/2006/wordml" xmlns:wps="http://schemas.microsoft.com/office/word/2010/wordprocessingShape" mc:Ignorable="w14 w15 w16se wp14">
   <w:footnote w:type="separator" w:id="-1">
     <w:p>
       <w:pPr>
@@ -44515,7 +44729,7 @@
 </file>
 
 <file path=word/header1.xml><?xml version="1.0" encoding="utf-8"?>
-<w:hdr xmlns:wpc="http://schemas.microsoft.com/office/word/2010/wordprocessingCanvas" xmlns:cx="http://schemas.microsoft.com/office/drawing/2014/chartex" xmlns:cx1="http://schemas.microsoft.com/office/drawing/2015/9/8/chartex" xmlns:cx2="http://schemas.microsoft.com/office/drawing/2015/10/21/chartex" xmlns:cx3="http://schemas.microsoft.com/office/drawing/2016/5/9/chartex" xmlns:cx4="http://schemas.microsoft.com/office/drawing/2016/5/10/chartex" xmlns:cx5="http://schemas.microsoft.com/office/drawing/2016/5/11/chartex" xmlns:cx6="http://schemas.microsoft.com/office/drawing/2016/5/12/chartex" xmlns:cx7="http://schemas.microsoft.com/office/drawing/2016/5/13/chartex" xmlns:cx8="http://schemas.microsoft.com/office/drawing/2016/5/14/chartex" xmlns:mc="http://schemas.openxmlformats.org/markup-compatibility/2006" xmlns:aink="http://schemas.microsoft.com/office/drawing/2016/ink" xmlns:am3d="http://schemas.microsoft.com/office/drawing/2017/model3d" xmlns:o="urn:schemas-microsoft-com:office:office" xmlns:r="http://schemas.openxmlformats.org/officeDocument/2006/relationships" xmlns:m="http://schemas.openxmlformats.org/officeDocument/2006/math" xmlns:v="urn:schemas-microsoft-com:vml" xmlns:wp14="http://schemas.microsoft.com/office/word/2010/wordprocessingDrawing" xmlns:wp="http://schemas.openxmlformats.org/drawingml/2006/wordprocessingDrawing" xmlns:w10="urn:schemas-microsoft-com:office:word" xmlns:w="http://schemas.openxmlformats.org/wordprocessingml/2006/main" xmlns:w14="http://schemas.microsoft.com/office/word/2010/wordml" xmlns:w15="http://schemas.microsoft.com/office/word/2012/wordml" xmlns:w16cid="http://schemas.microsoft.com/office/word/2016/wordml/cid" xmlns:w16se="http://schemas.microsoft.com/office/word/2015/wordml/symex" xmlns:wpg="http://schemas.microsoft.com/office/word/2010/wordprocessingGroup" xmlns:wpi="http://schemas.microsoft.com/office/word/2010/wordprocessingInk" xmlns:wne="http://schemas.microsoft.com/office/word/2006/wordml" xmlns:wps="http://schemas.microsoft.com/office/word/2010/wordprocessingShape" mc:Ignorable="w14 w15 w16se w16cid wp14">
+<w:hdr xmlns:wpc="http://schemas.microsoft.com/office/word/2010/wordprocessingCanvas" xmlns:cx="http://schemas.microsoft.com/office/drawing/2014/chartex" xmlns:mc="http://schemas.openxmlformats.org/markup-compatibility/2006" xmlns:o="urn:schemas-microsoft-com:office:office" xmlns:r="http://schemas.openxmlformats.org/officeDocument/2006/relationships" xmlns:m="http://schemas.openxmlformats.org/officeDocument/2006/math" xmlns:v="urn:schemas-microsoft-com:vml" xmlns:wp14="http://schemas.microsoft.com/office/word/2010/wordprocessingDrawing" xmlns:wp="http://schemas.openxmlformats.org/drawingml/2006/wordprocessingDrawing" xmlns:w10="urn:schemas-microsoft-com:office:word" xmlns:w="http://schemas.openxmlformats.org/wordprocessingml/2006/main" xmlns:w14="http://schemas.microsoft.com/office/word/2010/wordml" xmlns:w15="http://schemas.microsoft.com/office/word/2012/wordml" xmlns:w16se="http://schemas.microsoft.com/office/word/2015/wordml/symex" xmlns:wpg="http://schemas.microsoft.com/office/word/2010/wordprocessingGroup" xmlns:wpi="http://schemas.microsoft.com/office/word/2010/wordprocessingInk" xmlns:wne="http://schemas.microsoft.com/office/word/2006/wordml" xmlns:wps="http://schemas.microsoft.com/office/word/2010/wordprocessingShape" mc:Ignorable="w14 w15 w16se wp14">
   <w:sdt>
     <w:sdtPr>
       <w:rPr>
@@ -44574,7 +44788,7 @@
             <w:noProof/>
             <w:sz w:val="20"/>
           </w:rPr>
-          <w:t>ii</w:t>
+          <w:t>vi</w:t>
         </w:r>
         <w:r>
           <w:rPr>
@@ -44589,7 +44803,7 @@
 </file>
 
 <file path=word/header2.xml><?xml version="1.0" encoding="utf-8"?>
-<w:hdr xmlns:wpc="http://schemas.microsoft.com/office/word/2010/wordprocessingCanvas" xmlns:cx="http://schemas.microsoft.com/office/drawing/2014/chartex" xmlns:cx1="http://schemas.microsoft.com/office/drawing/2015/9/8/chartex" xmlns:cx2="http://schemas.microsoft.com/office/drawing/2015/10/21/chartex" xmlns:cx3="http://schemas.microsoft.com/office/drawing/2016/5/9/chartex" xmlns:cx4="http://schemas.microsoft.com/office/drawing/2016/5/10/chartex" xmlns:cx5="http://schemas.microsoft.com/office/drawing/2016/5/11/chartex" xmlns:cx6="http://schemas.microsoft.com/office/drawing/2016/5/12/chartex" xmlns:cx7="http://schemas.microsoft.com/office/drawing/2016/5/13/chartex" xmlns:cx8="http://schemas.microsoft.com/office/drawing/2016/5/14/chartex" xmlns:mc="http://schemas.openxmlformats.org/markup-compatibility/2006" xmlns:aink="http://schemas.microsoft.com/office/drawing/2016/ink" xmlns:am3d="http://schemas.microsoft.com/office/drawing/2017/model3d" xmlns:o="urn:schemas-microsoft-com:office:office" xmlns:r="http://schemas.openxmlformats.org/officeDocument/2006/relationships" xmlns:m="http://schemas.openxmlformats.org/officeDocument/2006/math" xmlns:v="urn:schemas-microsoft-com:vml" xmlns:wp14="http://schemas.microsoft.com/office/word/2010/wordprocessingDrawing" xmlns:wp="http://schemas.openxmlformats.org/drawingml/2006/wordprocessingDrawing" xmlns:w10="urn:schemas-microsoft-com:office:word" xmlns:w="http://schemas.openxmlformats.org/wordprocessingml/2006/main" xmlns:w14="http://schemas.microsoft.com/office/word/2010/wordml" xmlns:w15="http://schemas.microsoft.com/office/word/2012/wordml" xmlns:w16cid="http://schemas.microsoft.com/office/word/2016/wordml/cid" xmlns:w16se="http://schemas.microsoft.com/office/word/2015/wordml/symex" xmlns:wpg="http://schemas.microsoft.com/office/word/2010/wordprocessingGroup" xmlns:wpi="http://schemas.microsoft.com/office/word/2010/wordprocessingInk" xmlns:wne="http://schemas.microsoft.com/office/word/2006/wordml" xmlns:wps="http://schemas.microsoft.com/office/word/2010/wordprocessingShape" mc:Ignorable="w14 w15 w16se w16cid wp14">
+<w:hdr xmlns:wpc="http://schemas.microsoft.com/office/word/2010/wordprocessingCanvas" xmlns:cx="http://schemas.microsoft.com/office/drawing/2014/chartex" xmlns:mc="http://schemas.openxmlformats.org/markup-compatibility/2006" xmlns:o="urn:schemas-microsoft-com:office:office" xmlns:r="http://schemas.openxmlformats.org/officeDocument/2006/relationships" xmlns:m="http://schemas.openxmlformats.org/officeDocument/2006/math" xmlns:v="urn:schemas-microsoft-com:vml" xmlns:wp14="http://schemas.microsoft.com/office/word/2010/wordprocessingDrawing" xmlns:wp="http://schemas.openxmlformats.org/drawingml/2006/wordprocessingDrawing" xmlns:w10="urn:schemas-microsoft-com:office:word" xmlns:w="http://schemas.openxmlformats.org/wordprocessingml/2006/main" xmlns:w14="http://schemas.microsoft.com/office/word/2010/wordml" xmlns:w15="http://schemas.microsoft.com/office/word/2012/wordml" xmlns:w16se="http://schemas.microsoft.com/office/word/2015/wordml/symex" xmlns:wpg="http://schemas.microsoft.com/office/word/2010/wordprocessingGroup" xmlns:wpi="http://schemas.microsoft.com/office/word/2010/wordprocessingInk" xmlns:wne="http://schemas.microsoft.com/office/word/2006/wordml" xmlns:wps="http://schemas.microsoft.com/office/word/2010/wordprocessingShape" mc:Ignorable="w14 w15 w16se wp14">
   <w:sdt>
     <w:sdtPr>
       <w:rPr>
@@ -44669,7 +44883,7 @@
 </file>
 
 <file path=word/header3.xml><?xml version="1.0" encoding="utf-8"?>
-<w:hdr xmlns:wpc="http://schemas.microsoft.com/office/word/2010/wordprocessingCanvas" xmlns:cx="http://schemas.microsoft.com/office/drawing/2014/chartex" xmlns:cx1="http://schemas.microsoft.com/office/drawing/2015/9/8/chartex" xmlns:cx2="http://schemas.microsoft.com/office/drawing/2015/10/21/chartex" xmlns:cx3="http://schemas.microsoft.com/office/drawing/2016/5/9/chartex" xmlns:cx4="http://schemas.microsoft.com/office/drawing/2016/5/10/chartex" xmlns:cx5="http://schemas.microsoft.com/office/drawing/2016/5/11/chartex" xmlns:cx6="http://schemas.microsoft.com/office/drawing/2016/5/12/chartex" xmlns:cx7="http://schemas.microsoft.com/office/drawing/2016/5/13/chartex" xmlns:cx8="http://schemas.microsoft.com/office/drawing/2016/5/14/chartex" xmlns:mc="http://schemas.openxmlformats.org/markup-compatibility/2006" xmlns:aink="http://schemas.microsoft.com/office/drawing/2016/ink" xmlns:am3d="http://schemas.microsoft.com/office/drawing/2017/model3d" xmlns:o="urn:schemas-microsoft-com:office:office" xmlns:r="http://schemas.openxmlformats.org/officeDocument/2006/relationships" xmlns:m="http://schemas.openxmlformats.org/officeDocument/2006/math" xmlns:v="urn:schemas-microsoft-com:vml" xmlns:wp14="http://schemas.microsoft.com/office/word/2010/wordprocessingDrawing" xmlns:wp="http://schemas.openxmlformats.org/drawingml/2006/wordprocessingDrawing" xmlns:w10="urn:schemas-microsoft-com:office:word" xmlns:w="http://schemas.openxmlformats.org/wordprocessingml/2006/main" xmlns:w14="http://schemas.microsoft.com/office/word/2010/wordml" xmlns:w15="http://schemas.microsoft.com/office/word/2012/wordml" xmlns:w16cid="http://schemas.microsoft.com/office/word/2016/wordml/cid" xmlns:w16se="http://schemas.microsoft.com/office/word/2015/wordml/symex" xmlns:wpg="http://schemas.microsoft.com/office/word/2010/wordprocessingGroup" xmlns:wpi="http://schemas.microsoft.com/office/word/2010/wordprocessingInk" xmlns:wne="http://schemas.microsoft.com/office/word/2006/wordml" xmlns:wps="http://schemas.microsoft.com/office/word/2010/wordprocessingShape" mc:Ignorable="w14 w15 w16se w16cid wp14">
+<w:hdr xmlns:wpc="http://schemas.microsoft.com/office/word/2010/wordprocessingCanvas" xmlns:cx="http://schemas.microsoft.com/office/drawing/2014/chartex" xmlns:mc="http://schemas.openxmlformats.org/markup-compatibility/2006" xmlns:o="urn:schemas-microsoft-com:office:office" xmlns:r="http://schemas.openxmlformats.org/officeDocument/2006/relationships" xmlns:m="http://schemas.openxmlformats.org/officeDocument/2006/math" xmlns:v="urn:schemas-microsoft-com:vml" xmlns:wp14="http://schemas.microsoft.com/office/word/2010/wordprocessingDrawing" xmlns:wp="http://schemas.openxmlformats.org/drawingml/2006/wordprocessingDrawing" xmlns:w10="urn:schemas-microsoft-com:office:word" xmlns:w="http://schemas.openxmlformats.org/wordprocessingml/2006/main" xmlns:w14="http://schemas.microsoft.com/office/word/2010/wordml" xmlns:w15="http://schemas.microsoft.com/office/word/2012/wordml" xmlns:w16se="http://schemas.microsoft.com/office/word/2015/wordml/symex" xmlns:wpg="http://schemas.microsoft.com/office/word/2010/wordprocessingGroup" xmlns:wpi="http://schemas.microsoft.com/office/word/2010/wordprocessingInk" xmlns:wne="http://schemas.microsoft.com/office/word/2006/wordml" xmlns:wps="http://schemas.microsoft.com/office/word/2010/wordprocessingShape" mc:Ignorable="w14 w15 w16se wp14">
   <w:sdt>
     <w:sdtPr>
       <w:rPr>
@@ -44734,7 +44948,7 @@
             <w:noProof/>
             <w:sz w:val="20"/>
           </w:rPr>
-          <w:t>14</w:t>
+          <w:t>18</w:t>
         </w:r>
         <w:r>
           <w:rPr>
@@ -44749,7 +44963,7 @@
 </file>
 
 <file path=word/header4.xml><?xml version="1.0" encoding="utf-8"?>
-<w:hdr xmlns:wpc="http://schemas.microsoft.com/office/word/2010/wordprocessingCanvas" xmlns:cx="http://schemas.microsoft.com/office/drawing/2014/chartex" xmlns:cx1="http://schemas.microsoft.com/office/drawing/2015/9/8/chartex" xmlns:cx2="http://schemas.microsoft.com/office/drawing/2015/10/21/chartex" xmlns:cx3="http://schemas.microsoft.com/office/drawing/2016/5/9/chartex" xmlns:cx4="http://schemas.microsoft.com/office/drawing/2016/5/10/chartex" xmlns:cx5="http://schemas.microsoft.com/office/drawing/2016/5/11/chartex" xmlns:cx6="http://schemas.microsoft.com/office/drawing/2016/5/12/chartex" xmlns:cx7="http://schemas.microsoft.com/office/drawing/2016/5/13/chartex" xmlns:cx8="http://schemas.microsoft.com/office/drawing/2016/5/14/chartex" xmlns:mc="http://schemas.openxmlformats.org/markup-compatibility/2006" xmlns:aink="http://schemas.microsoft.com/office/drawing/2016/ink" xmlns:am3d="http://schemas.microsoft.com/office/drawing/2017/model3d" xmlns:o="urn:schemas-microsoft-com:office:office" xmlns:r="http://schemas.openxmlformats.org/officeDocument/2006/relationships" xmlns:m="http://schemas.openxmlformats.org/officeDocument/2006/math" xmlns:v="urn:schemas-microsoft-com:vml" xmlns:wp14="http://schemas.microsoft.com/office/word/2010/wordprocessingDrawing" xmlns:wp="http://schemas.openxmlformats.org/drawingml/2006/wordprocessingDrawing" xmlns:w10="urn:schemas-microsoft-com:office:word" xmlns:w="http://schemas.openxmlformats.org/wordprocessingml/2006/main" xmlns:w14="http://schemas.microsoft.com/office/word/2010/wordml" xmlns:w15="http://schemas.microsoft.com/office/word/2012/wordml" xmlns:w16cid="http://schemas.microsoft.com/office/word/2016/wordml/cid" xmlns:w16se="http://schemas.microsoft.com/office/word/2015/wordml/symex" xmlns:wpg="http://schemas.microsoft.com/office/word/2010/wordprocessingGroup" xmlns:wpi="http://schemas.microsoft.com/office/word/2010/wordprocessingInk" xmlns:wne="http://schemas.microsoft.com/office/word/2006/wordml" xmlns:wps="http://schemas.microsoft.com/office/word/2010/wordprocessingShape" mc:Ignorable="w14 w15 w16se w16cid wp14">
+<w:hdr xmlns:wpc="http://schemas.microsoft.com/office/word/2010/wordprocessingCanvas" xmlns:cx="http://schemas.microsoft.com/office/drawing/2014/chartex" xmlns:mc="http://schemas.openxmlformats.org/markup-compatibility/2006" xmlns:o="urn:schemas-microsoft-com:office:office" xmlns:r="http://schemas.openxmlformats.org/officeDocument/2006/relationships" xmlns:m="http://schemas.openxmlformats.org/officeDocument/2006/math" xmlns:v="urn:schemas-microsoft-com:vml" xmlns:wp14="http://schemas.microsoft.com/office/word/2010/wordprocessingDrawing" xmlns:wp="http://schemas.openxmlformats.org/drawingml/2006/wordprocessingDrawing" xmlns:w10="urn:schemas-microsoft-com:office:word" xmlns:w="http://schemas.openxmlformats.org/wordprocessingml/2006/main" xmlns:w14="http://schemas.microsoft.com/office/word/2010/wordml" xmlns:w15="http://schemas.microsoft.com/office/word/2012/wordml" xmlns:w16se="http://schemas.microsoft.com/office/word/2015/wordml/symex" xmlns:wpg="http://schemas.microsoft.com/office/word/2010/wordprocessingGroup" xmlns:wpi="http://schemas.microsoft.com/office/word/2010/wordprocessingInk" xmlns:wne="http://schemas.microsoft.com/office/word/2006/wordml" xmlns:wps="http://schemas.microsoft.com/office/word/2010/wordprocessingShape" mc:Ignorable="w14 w15 w16se wp14">
   <w:p>
     <w:pPr>
       <w:pStyle w:val="Kopfzeile"/>
@@ -44814,7 +45028,7 @@
 </file>
 
 <file path=word/header5.xml><?xml version="1.0" encoding="utf-8"?>
-<w:hdr xmlns:wpc="http://schemas.microsoft.com/office/word/2010/wordprocessingCanvas" xmlns:cx="http://schemas.microsoft.com/office/drawing/2014/chartex" xmlns:cx1="http://schemas.microsoft.com/office/drawing/2015/9/8/chartex" xmlns:cx2="http://schemas.microsoft.com/office/drawing/2015/10/21/chartex" xmlns:cx3="http://schemas.microsoft.com/office/drawing/2016/5/9/chartex" xmlns:cx4="http://schemas.microsoft.com/office/drawing/2016/5/10/chartex" xmlns:cx5="http://schemas.microsoft.com/office/drawing/2016/5/11/chartex" xmlns:cx6="http://schemas.microsoft.com/office/drawing/2016/5/12/chartex" xmlns:cx7="http://schemas.microsoft.com/office/drawing/2016/5/13/chartex" xmlns:cx8="http://schemas.microsoft.com/office/drawing/2016/5/14/chartex" xmlns:mc="http://schemas.openxmlformats.org/markup-compatibility/2006" xmlns:aink="http://schemas.microsoft.com/office/drawing/2016/ink" xmlns:am3d="http://schemas.microsoft.com/office/drawing/2017/model3d" xmlns:o="urn:schemas-microsoft-com:office:office" xmlns:r="http://schemas.openxmlformats.org/officeDocument/2006/relationships" xmlns:m="http://schemas.openxmlformats.org/officeDocument/2006/math" xmlns:v="urn:schemas-microsoft-com:vml" xmlns:wp14="http://schemas.microsoft.com/office/word/2010/wordprocessingDrawing" xmlns:wp="http://schemas.openxmlformats.org/drawingml/2006/wordprocessingDrawing" xmlns:w10="urn:schemas-microsoft-com:office:word" xmlns:w="http://schemas.openxmlformats.org/wordprocessingml/2006/main" xmlns:w14="http://schemas.microsoft.com/office/word/2010/wordml" xmlns:w15="http://schemas.microsoft.com/office/word/2012/wordml" xmlns:w16cid="http://schemas.microsoft.com/office/word/2016/wordml/cid" xmlns:w16se="http://schemas.microsoft.com/office/word/2015/wordml/symex" xmlns:wpg="http://schemas.microsoft.com/office/word/2010/wordprocessingGroup" xmlns:wpi="http://schemas.microsoft.com/office/word/2010/wordprocessingInk" xmlns:wne="http://schemas.microsoft.com/office/word/2006/wordml" xmlns:wps="http://schemas.microsoft.com/office/word/2010/wordprocessingShape" mc:Ignorable="w14 w15 w16se w16cid wp14">
+<w:hdr xmlns:wpc="http://schemas.microsoft.com/office/word/2010/wordprocessingCanvas" xmlns:cx="http://schemas.microsoft.com/office/drawing/2014/chartex" xmlns:mc="http://schemas.openxmlformats.org/markup-compatibility/2006" xmlns:o="urn:schemas-microsoft-com:office:office" xmlns:r="http://schemas.openxmlformats.org/officeDocument/2006/relationships" xmlns:m="http://schemas.openxmlformats.org/officeDocument/2006/math" xmlns:v="urn:schemas-microsoft-com:vml" xmlns:wp14="http://schemas.microsoft.com/office/word/2010/wordprocessingDrawing" xmlns:wp="http://schemas.openxmlformats.org/drawingml/2006/wordprocessingDrawing" xmlns:w10="urn:schemas-microsoft-com:office:word" xmlns:w="http://schemas.openxmlformats.org/wordprocessingml/2006/main" xmlns:w14="http://schemas.microsoft.com/office/word/2010/wordml" xmlns:w15="http://schemas.microsoft.com/office/word/2012/wordml" xmlns:w16se="http://schemas.microsoft.com/office/word/2015/wordml/symex" xmlns:wpg="http://schemas.microsoft.com/office/word/2010/wordprocessingGroup" xmlns:wpi="http://schemas.microsoft.com/office/word/2010/wordprocessingInk" xmlns:wne="http://schemas.microsoft.com/office/word/2006/wordml" xmlns:wps="http://schemas.microsoft.com/office/word/2010/wordprocessingShape" mc:Ignorable="w14 w15 w16se wp14">
   <w:p>
     <w:pPr>
       <w:pStyle w:val="Kopfzeile"/>
@@ -44866,7 +45080,7 @@
         <w:noProof/>
         <w:sz w:val="20"/>
       </w:rPr>
-      <w:t>23</w:t>
+      <w:t>24</w:t>
     </w:r>
     <w:r>
       <w:rPr>
@@ -44879,7 +45093,7 @@
 </file>
 
 <file path=word/header6.xml><?xml version="1.0" encoding="utf-8"?>
-<w:hdr xmlns:wpc="http://schemas.microsoft.com/office/word/2010/wordprocessingCanvas" xmlns:cx="http://schemas.microsoft.com/office/drawing/2014/chartex" xmlns:cx1="http://schemas.microsoft.com/office/drawing/2015/9/8/chartex" xmlns:cx2="http://schemas.microsoft.com/office/drawing/2015/10/21/chartex" xmlns:cx3="http://schemas.microsoft.com/office/drawing/2016/5/9/chartex" xmlns:cx4="http://schemas.microsoft.com/office/drawing/2016/5/10/chartex" xmlns:cx5="http://schemas.microsoft.com/office/drawing/2016/5/11/chartex" xmlns:cx6="http://schemas.microsoft.com/office/drawing/2016/5/12/chartex" xmlns:cx7="http://schemas.microsoft.com/office/drawing/2016/5/13/chartex" xmlns:cx8="http://schemas.microsoft.com/office/drawing/2016/5/14/chartex" xmlns:mc="http://schemas.openxmlformats.org/markup-compatibility/2006" xmlns:aink="http://schemas.microsoft.com/office/drawing/2016/ink" xmlns:am3d="http://schemas.microsoft.com/office/drawing/2017/model3d" xmlns:o="urn:schemas-microsoft-com:office:office" xmlns:r="http://schemas.openxmlformats.org/officeDocument/2006/relationships" xmlns:m="http://schemas.openxmlformats.org/officeDocument/2006/math" xmlns:v="urn:schemas-microsoft-com:vml" xmlns:wp14="http://schemas.microsoft.com/office/word/2010/wordprocessingDrawing" xmlns:wp="http://schemas.openxmlformats.org/drawingml/2006/wordprocessingDrawing" xmlns:w10="urn:schemas-microsoft-com:office:word" xmlns:w="http://schemas.openxmlformats.org/wordprocessingml/2006/main" xmlns:w14="http://schemas.microsoft.com/office/word/2010/wordml" xmlns:w15="http://schemas.microsoft.com/office/word/2012/wordml" xmlns:w16cid="http://schemas.microsoft.com/office/word/2016/wordml/cid" xmlns:w16se="http://schemas.microsoft.com/office/word/2015/wordml/symex" xmlns:wpg="http://schemas.microsoft.com/office/word/2010/wordprocessingGroup" xmlns:wpi="http://schemas.microsoft.com/office/word/2010/wordprocessingInk" xmlns:wne="http://schemas.microsoft.com/office/word/2006/wordml" xmlns:wps="http://schemas.microsoft.com/office/word/2010/wordprocessingShape" mc:Ignorable="w14 w15 w16se w16cid wp14">
+<w:hdr xmlns:wpc="http://schemas.microsoft.com/office/word/2010/wordprocessingCanvas" xmlns:cx="http://schemas.microsoft.com/office/drawing/2014/chartex" xmlns:mc="http://schemas.openxmlformats.org/markup-compatibility/2006" xmlns:o="urn:schemas-microsoft-com:office:office" xmlns:r="http://schemas.openxmlformats.org/officeDocument/2006/relationships" xmlns:m="http://schemas.openxmlformats.org/officeDocument/2006/math" xmlns:v="urn:schemas-microsoft-com:vml" xmlns:wp14="http://schemas.microsoft.com/office/word/2010/wordprocessingDrawing" xmlns:wp="http://schemas.openxmlformats.org/drawingml/2006/wordprocessingDrawing" xmlns:w10="urn:schemas-microsoft-com:office:word" xmlns:w="http://schemas.openxmlformats.org/wordprocessingml/2006/main" xmlns:w14="http://schemas.microsoft.com/office/word/2010/wordml" xmlns:w15="http://schemas.microsoft.com/office/word/2012/wordml" xmlns:w16se="http://schemas.microsoft.com/office/word/2015/wordml/symex" xmlns:wpg="http://schemas.microsoft.com/office/word/2010/wordprocessingGroup" xmlns:wpi="http://schemas.microsoft.com/office/word/2010/wordprocessingInk" xmlns:wne="http://schemas.microsoft.com/office/word/2006/wordml" xmlns:wps="http://schemas.microsoft.com/office/word/2010/wordprocessingShape" mc:Ignorable="w14 w15 w16se wp14">
   <w:sdt>
     <w:sdtPr>
       <w:rPr>
@@ -44944,7 +45158,7 @@
             <w:noProof/>
             <w:sz w:val="20"/>
           </w:rPr>
-          <w:t>26</w:t>
+          <w:t>27</w:t>
         </w:r>
         <w:r>
           <w:rPr>
@@ -44959,7 +45173,7 @@
 </file>
 
 <file path=word/numbering.xml><?xml version="1.0" encoding="utf-8"?>
-<w:numbering xmlns:wpc="http://schemas.microsoft.com/office/word/2010/wordprocessingCanvas" xmlns:cx="http://schemas.microsoft.com/office/drawing/2014/chartex" xmlns:cx1="http://schemas.microsoft.com/office/drawing/2015/9/8/chartex" xmlns:cx2="http://schemas.microsoft.com/office/drawing/2015/10/21/chartex" xmlns:cx3="http://schemas.microsoft.com/office/drawing/2016/5/9/chartex" xmlns:cx4="http://schemas.microsoft.com/office/drawing/2016/5/10/chartex" xmlns:cx5="http://schemas.microsoft.com/office/drawing/2016/5/11/chartex" xmlns:cx6="http://schemas.microsoft.com/office/drawing/2016/5/12/chartex" xmlns:cx7="http://schemas.microsoft.com/office/drawing/2016/5/13/chartex" xmlns:cx8="http://schemas.microsoft.com/office/drawing/2016/5/14/chartex" xmlns:mc="http://schemas.openxmlformats.org/markup-compatibility/2006" xmlns:aink="http://schemas.microsoft.com/office/drawing/2016/ink" xmlns:am3d="http://schemas.microsoft.com/office/drawing/2017/model3d" xmlns:o="urn:schemas-microsoft-com:office:office" xmlns:r="http://schemas.openxmlformats.org/officeDocument/2006/relationships" xmlns:m="http://schemas.openxmlformats.org/officeDocument/2006/math" xmlns:v="urn:schemas-microsoft-com:vml" xmlns:wp14="http://schemas.microsoft.com/office/word/2010/wordprocessingDrawing" xmlns:wp="http://schemas.openxmlformats.org/drawingml/2006/wordprocessingDrawing" xmlns:w10="urn:schemas-microsoft-com:office:word" xmlns:w="http://schemas.openxmlformats.org/wordprocessingml/2006/main" xmlns:w14="http://schemas.microsoft.com/office/word/2010/wordml" xmlns:w15="http://schemas.microsoft.com/office/word/2012/wordml" xmlns:w16cid="http://schemas.microsoft.com/office/word/2016/wordml/cid" xmlns:w16se="http://schemas.microsoft.com/office/word/2015/wordml/symex" xmlns:wpg="http://schemas.microsoft.com/office/word/2010/wordprocessingGroup" xmlns:wpi="http://schemas.microsoft.com/office/word/2010/wordprocessingInk" xmlns:wne="http://schemas.microsoft.com/office/word/2006/wordml" xmlns:wps="http://schemas.microsoft.com/office/word/2010/wordprocessingShape" mc:Ignorable="w14 w15 w16se w16cid wp14">
+<w:numbering xmlns:wpc="http://schemas.microsoft.com/office/word/2010/wordprocessingCanvas" xmlns:cx="http://schemas.microsoft.com/office/drawing/2014/chartex" xmlns:mc="http://schemas.openxmlformats.org/markup-compatibility/2006" xmlns:o="urn:schemas-microsoft-com:office:office" xmlns:r="http://schemas.openxmlformats.org/officeDocument/2006/relationships" xmlns:m="http://schemas.openxmlformats.org/officeDocument/2006/math" xmlns:v="urn:schemas-microsoft-com:vml" xmlns:wp14="http://schemas.microsoft.com/office/word/2010/wordprocessingDrawing" xmlns:wp="http://schemas.openxmlformats.org/drawingml/2006/wordprocessingDrawing" xmlns:w10="urn:schemas-microsoft-com:office:word" xmlns:w="http://schemas.openxmlformats.org/wordprocessingml/2006/main" xmlns:w14="http://schemas.microsoft.com/office/word/2010/wordml" xmlns:w15="http://schemas.microsoft.com/office/word/2012/wordml" xmlns:w16se="http://schemas.microsoft.com/office/word/2015/wordml/symex" xmlns:wpg="http://schemas.microsoft.com/office/word/2010/wordprocessingGroup" xmlns:wpi="http://schemas.microsoft.com/office/word/2010/wordprocessingInk" xmlns:wne="http://schemas.microsoft.com/office/word/2006/wordml" xmlns:wps="http://schemas.microsoft.com/office/word/2010/wordprocessingShape" mc:Ignorable="w14 w15 w16se wp14">
   <w:abstractNum w:abstractNumId="0" w15:restartNumberingAfterBreak="0">
     <w:nsid w:val="054A24AF"/>
     <w:multiLevelType w:val="hybridMultilevel"/>
@@ -47629,12 +47843,15 @@
   <w:num w:numId="35">
     <w:abstractNumId w:val="0"/>
   </w:num>
+  <w:num w:numId="36">
+    <w:abstractNumId w:val="0"/>
+  </w:num>
   <w:numIdMacAtCleanup w:val="17"/>
 </w:numbering>
 </file>
 
 <file path=word/styles.xml><?xml version="1.0" encoding="utf-8"?>
-<w:styles xmlns:mc="http://schemas.openxmlformats.org/markup-compatibility/2006" xmlns:r="http://schemas.openxmlformats.org/officeDocument/2006/relationships" xmlns:w="http://schemas.openxmlformats.org/wordprocessingml/2006/main" xmlns:w14="http://schemas.microsoft.com/office/word/2010/wordml" xmlns:w15="http://schemas.microsoft.com/office/word/2012/wordml" xmlns:w16cid="http://schemas.microsoft.com/office/word/2016/wordml/cid" xmlns:w16se="http://schemas.microsoft.com/office/word/2015/wordml/symex" mc:Ignorable="w14 w15 w16se w16cid">
+<w:styles xmlns:mc="http://schemas.openxmlformats.org/markup-compatibility/2006" xmlns:r="http://schemas.openxmlformats.org/officeDocument/2006/relationships" xmlns:w="http://schemas.openxmlformats.org/wordprocessingml/2006/main" xmlns:w14="http://schemas.microsoft.com/office/word/2010/wordml" xmlns:w15="http://schemas.microsoft.com/office/word/2012/wordml" xmlns:w16se="http://schemas.microsoft.com/office/word/2015/wordml/symex" mc:Ignorable="w14 w15 w16se">
   <w:docDefaults>
     <w:rPrDefault>
       <w:rPr>
@@ -47650,7 +47867,7 @@
       </w:pPr>
     </w:pPrDefault>
   </w:docDefaults>
-  <w:latentStyles w:defLockedState="0" w:defUIPriority="99" w:defSemiHidden="0" w:defUnhideWhenUsed="0" w:defQFormat="0" w:count="375">
+  <w:latentStyles w:defLockedState="0" w:defUIPriority="99" w:defSemiHidden="0" w:defUnhideWhenUsed="0" w:defQFormat="0" w:count="371">
     <w:lsdException w:name="Normal" w:uiPriority="0" w:qFormat="1"/>
     <w:lsdException w:name="heading 1" w:uiPriority="9" w:qFormat="1"/>
     <w:lsdException w:name="heading 2" w:semiHidden="1" w:uiPriority="9" w:unhideWhenUsed="1" w:qFormat="1"/>
@@ -47756,6 +47973,7 @@
     <w:lsdException w:name="HTML Sample" w:semiHidden="1" w:unhideWhenUsed="1"/>
     <w:lsdException w:name="HTML Typewriter" w:semiHidden="1" w:unhideWhenUsed="1"/>
     <w:lsdException w:name="HTML Variable" w:semiHidden="1" w:unhideWhenUsed="1"/>
+    <w:lsdException w:name="Normal Table" w:semiHidden="1" w:unhideWhenUsed="1"/>
     <w:lsdException w:name="annotation subject" w:semiHidden="1" w:unhideWhenUsed="1"/>
     <w:lsdException w:name="No List" w:semiHidden="1" w:unhideWhenUsed="1"/>
     <w:lsdException w:name="Outline List 1" w:semiHidden="1" w:unhideWhenUsed="1"/>
@@ -47799,8 +48017,10 @@
     <w:lsdException w:name="Table Elegant" w:semiHidden="1" w:unhideWhenUsed="1"/>
     <w:lsdException w:name="Table Professional" w:semiHidden="1" w:unhideWhenUsed="1"/>
     <w:lsdException w:name="Table Subtle 1" w:semiHidden="1" w:unhideWhenUsed="1"/>
+    <w:lsdException w:name="Table Subtle 2" w:semiHidden="1" w:unhideWhenUsed="1"/>
     <w:lsdException w:name="Table Web 1" w:semiHidden="1" w:unhideWhenUsed="1"/>
     <w:lsdException w:name="Table Web 2" w:semiHidden="1" w:unhideWhenUsed="1"/>
+    <w:lsdException w:name="Table Web 3" w:semiHidden="1" w:unhideWhenUsed="1"/>
     <w:lsdException w:name="Balloon Text" w:semiHidden="1" w:unhideWhenUsed="1"/>
     <w:lsdException w:name="Table Grid" w:uiPriority="59"/>
     <w:lsdException w:name="Table Theme" w:semiHidden="1" w:unhideWhenUsed="1"/>
@@ -48019,10 +48239,6 @@
     <w:lsdException w:name="List Table 5 Dark Accent 6" w:uiPriority="50"/>
     <w:lsdException w:name="List Table 6 Colorful Accent 6" w:uiPriority="51"/>
     <w:lsdException w:name="List Table 7 Colorful Accent 6" w:uiPriority="52"/>
-    <w:lsdException w:name="Mention" w:semiHidden="1" w:unhideWhenUsed="1"/>
-    <w:lsdException w:name="Smart Hyperlink" w:semiHidden="1" w:unhideWhenUsed="1"/>
-    <w:lsdException w:name="Hashtag" w:semiHidden="1" w:unhideWhenUsed="1"/>
-    <w:lsdException w:name="Unresolved Mention" w:semiHidden="1" w:unhideWhenUsed="1"/>
   </w:latentStyles>
   <w:style w:type="paragraph" w:default="1" w:styleId="Standard">
     <w:name w:val="Normal"/>
@@ -54307,7 +54523,7 @@
 </file>
 
 <file path=customXml/itemProps1.xml><?xml version="1.0" encoding="utf-8"?>
-<ds:datastoreItem xmlns:ds="http://schemas.openxmlformats.org/officeDocument/2006/customXml" ds:itemID="{25579252-2DFE-42FA-8995-62F9876AA646}">
+<ds:datastoreItem xmlns:ds="http://schemas.openxmlformats.org/officeDocument/2006/customXml" ds:itemID="{8F57A6AB-5A41-42C1-A21D-571F2EF66A70}">
   <ds:schemaRefs>
     <ds:schemaRef ds:uri="http://schemas.openxmlformats.org/officeDocument/2006/bibliography"/>
   </ds:schemaRefs>

</xml_diff>